<commit_message>
Added a couple of new fields.
</commit_message>
<xml_diff>
--- a/Documentation/Documentation.docx
+++ b/Documentation/Documentation.docx
@@ -321,755 +321,834 @@
     </w:p>
     <w:p>
       <w:pPr>
-        <w:pStyle w:val="Heading1"/>
-        <w:rPr>
-          <w:rFonts w:ascii="Cambria" w:hAnsi="Cambria"/>
-        </w:rPr>
-      </w:pPr>
-      <w:r>
-        <w:rPr>
-          <w:rFonts w:ascii="Cambria" w:hAnsi="Cambria"/>
+        <w:pStyle w:val="ListParagraph"/>
+        <w:rPr>
+          <w:rFonts w:ascii="Cambria" w:hAnsi="Cambria"/>
+        </w:rPr>
+      </w:pPr>
+    </w:p>
+    <w:p>
+      <w:pPr>
+        <w:pStyle w:val="ListParagraph"/>
+        <w:numPr>
+          <w:ilvl w:val="0"/>
+          <w:numId w:val="1"/>
+        </w:numPr>
+        <w:rPr>
+          <w:rFonts w:ascii="Cambria" w:hAnsi="Cambria"/>
+        </w:rPr>
+      </w:pPr>
+      <w:r>
+        <w:rPr>
+          <w:rFonts w:ascii="Cambria" w:hAnsi="Cambria"/>
+          <w:b/>
         </w:rPr>
         <w:lastRenderedPageBreak/>
-        <w:t>Entity-Relationship Model</w:t>
-      </w:r>
-    </w:p>
-    <w:p>
-      <w:pPr>
-        <w:rPr>
-          <w:rFonts w:ascii="Cambria" w:hAnsi="Cambria"/>
-        </w:rPr>
-      </w:pPr>
-    </w:p>
-    <w:p>
-      <w:pPr>
-        <w:pStyle w:val="Heading1"/>
-        <w:rPr>
-          <w:rFonts w:ascii="Cambria" w:hAnsi="Cambria"/>
-        </w:rPr>
-      </w:pPr>
-      <w:r>
-        <w:rPr>
-          <w:rFonts w:ascii="Cambria" w:hAnsi="Cambria"/>
-        </w:rPr>
-        <w:t>Schema</w:t>
-      </w:r>
-    </w:p>
-    <w:p>
-      <w:pPr>
-        <w:rPr>
-          <w:rFonts w:ascii="Cambria" w:hAnsi="Cambria"/>
-        </w:rPr>
-      </w:pPr>
-      <w:proofErr w:type="gramStart"/>
-      <w:r>
-        <w:rPr>
-          <w:rFonts w:ascii="Cambria" w:hAnsi="Cambria"/>
-        </w:rPr>
-        <w:t>Address(</w:t>
-      </w:r>
-      <w:proofErr w:type="gramEnd"/>
-      <w:r>
-        <w:rPr>
-          <w:rFonts w:ascii="Cambria" w:hAnsi="Cambria"/>
-          <w:i/>
-          <w:u w:val="single"/>
-        </w:rPr>
-        <w:t>latitude</w:t>
-      </w:r>
-      <w:r>
-        <w:rPr>
-          <w:rFonts w:ascii="Cambria" w:hAnsi="Cambria"/>
-          <w:i/>
-        </w:rPr>
-        <w:t xml:space="preserve">, </w:t>
-      </w:r>
-      <w:r>
-        <w:rPr>
-          <w:rFonts w:ascii="Cambria" w:hAnsi="Cambria"/>
-          <w:i/>
-          <w:u w:val="single"/>
-        </w:rPr>
-        <w:t>longitude</w:t>
-      </w:r>
-      <w:r>
-        <w:rPr>
-          <w:rFonts w:ascii="Cambria" w:hAnsi="Cambria"/>
-          <w:i/>
-        </w:rPr>
-        <w:t xml:space="preserve">, </w:t>
-      </w:r>
-      <w:proofErr w:type="spellStart"/>
-      <w:r>
-        <w:rPr>
-          <w:rFonts w:ascii="Cambria" w:hAnsi="Cambria"/>
-          <w:i/>
-        </w:rPr>
-        <w:t>postal_code</w:t>
-      </w:r>
-      <w:proofErr w:type="spellEnd"/>
-      <w:r>
-        <w:rPr>
-          <w:rFonts w:ascii="Cambria" w:hAnsi="Cambria"/>
-          <w:i/>
-        </w:rPr>
-        <w:t xml:space="preserve">, city, province, country, </w:t>
-      </w:r>
-      <w:proofErr w:type="spellStart"/>
-      <w:r>
-        <w:rPr>
-          <w:rFonts w:ascii="Cambria" w:hAnsi="Cambria"/>
-          <w:i/>
-        </w:rPr>
-        <w:t>street_address</w:t>
-      </w:r>
-      <w:proofErr w:type="spellEnd"/>
-      <w:r>
-        <w:rPr>
-          <w:rFonts w:ascii="Cambria" w:hAnsi="Cambria"/>
-        </w:rPr>
-        <w:t>)</w:t>
-      </w:r>
-    </w:p>
-    <w:p>
-      <w:pPr>
-        <w:rPr>
-          <w:rFonts w:ascii="Cambria" w:hAnsi="Cambria"/>
-        </w:rPr>
-      </w:pPr>
-      <w:proofErr w:type="gramStart"/>
-      <w:r>
-        <w:rPr>
-          <w:rFonts w:ascii="Cambria" w:hAnsi="Cambria"/>
-        </w:rPr>
-        <w:t>Users(</w:t>
-      </w:r>
-      <w:proofErr w:type="gramEnd"/>
-      <w:r>
-        <w:rPr>
-          <w:rFonts w:ascii="Cambria" w:hAnsi="Cambria"/>
-          <w:i/>
-          <w:u w:val="single"/>
-        </w:rPr>
-        <w:t>SIN</w:t>
-      </w:r>
-      <w:r>
-        <w:rPr>
-          <w:rFonts w:ascii="Cambria" w:hAnsi="Cambria"/>
-          <w:i/>
-        </w:rPr>
-        <w:t xml:space="preserve">, </w:t>
-      </w:r>
-      <w:proofErr w:type="spellStart"/>
-      <w:r>
-        <w:rPr>
-          <w:rFonts w:ascii="Cambria" w:hAnsi="Cambria"/>
-          <w:i/>
-        </w:rPr>
-        <w:t>first_name</w:t>
-      </w:r>
-      <w:proofErr w:type="spellEnd"/>
-      <w:r>
-        <w:rPr>
-          <w:rFonts w:ascii="Cambria" w:hAnsi="Cambria"/>
-          <w:i/>
-        </w:rPr>
-        <w:t xml:space="preserve">, </w:t>
-      </w:r>
-      <w:proofErr w:type="spellStart"/>
-      <w:r>
-        <w:rPr>
-          <w:rFonts w:ascii="Cambria" w:hAnsi="Cambria"/>
-          <w:i/>
-        </w:rPr>
-        <w:t>last_name</w:t>
-      </w:r>
-      <w:proofErr w:type="spellEnd"/>
-      <w:r>
-        <w:rPr>
-          <w:rFonts w:ascii="Cambria" w:hAnsi="Cambria"/>
-          <w:i/>
-        </w:rPr>
-        <w:t xml:space="preserve">, </w:t>
-      </w:r>
-      <w:proofErr w:type="spellStart"/>
-      <w:r>
-        <w:rPr>
-          <w:rFonts w:ascii="Cambria" w:hAnsi="Cambria"/>
-          <w:i/>
-        </w:rPr>
-        <w:t>birth_date</w:t>
-      </w:r>
-      <w:proofErr w:type="spellEnd"/>
-      <w:r>
-        <w:rPr>
-          <w:rFonts w:ascii="Cambria" w:hAnsi="Cambria"/>
-          <w:i/>
-        </w:rPr>
-        <w:t>, occupation</w:t>
-      </w:r>
-      <w:r>
-        <w:rPr>
-          <w:rFonts w:ascii="Cambria" w:hAnsi="Cambria"/>
-          <w:i/>
-        </w:rPr>
-        <w:t xml:space="preserve">, </w:t>
-      </w:r>
-      <w:r>
-        <w:rPr>
-          <w:rFonts w:ascii="Cambria" w:hAnsi="Cambria"/>
-          <w:i/>
-        </w:rPr>
-        <w:t xml:space="preserve">email, </w:t>
-      </w:r>
-      <w:proofErr w:type="spellStart"/>
-      <w:r>
-        <w:rPr>
-          <w:rFonts w:ascii="Cambria" w:hAnsi="Cambria"/>
-          <w:i/>
-        </w:rPr>
-        <w:t>register_date_time</w:t>
-      </w:r>
-      <w:proofErr w:type="spellEnd"/>
-      <w:r>
-        <w:rPr>
-          <w:rFonts w:ascii="Cambria" w:hAnsi="Cambria"/>
-          <w:i/>
-        </w:rPr>
-        <w:t xml:space="preserve">, </w:t>
-      </w:r>
-      <w:proofErr w:type="spellStart"/>
-      <w:r>
-        <w:rPr>
-          <w:rFonts w:ascii="Cambria" w:hAnsi="Cambria"/>
-          <w:i/>
-        </w:rPr>
-        <w:t>login_date_time</w:t>
-      </w:r>
-      <w:proofErr w:type="spellEnd"/>
-      <w:r>
-        <w:rPr>
-          <w:rFonts w:ascii="Cambria" w:hAnsi="Cambria"/>
-        </w:rPr>
-        <w:t>)</w:t>
-      </w:r>
-      <w:r>
-        <w:rPr>
-          <w:rFonts w:ascii="Cambria" w:hAnsi="Cambria"/>
-        </w:rPr>
-        <w:br/>
-      </w:r>
-      <w:proofErr w:type="spellStart"/>
-      <w:r>
-        <w:rPr>
-          <w:rFonts w:ascii="Cambria" w:hAnsi="Cambria"/>
-        </w:rPr>
-        <w:t>UserAddress</w:t>
-      </w:r>
-      <w:proofErr w:type="spellEnd"/>
-      <w:r>
-        <w:rPr>
-          <w:rFonts w:ascii="Cambria" w:hAnsi="Cambria"/>
-        </w:rPr>
-        <w:t>(</w:t>
-      </w:r>
-      <w:r>
-        <w:rPr>
-          <w:rFonts w:ascii="Cambria" w:hAnsi="Cambria"/>
-          <w:i/>
-          <w:u w:val="single"/>
-        </w:rPr>
-        <w:t>SIN</w:t>
-      </w:r>
-      <w:r>
-        <w:rPr>
-          <w:rFonts w:ascii="Cambria" w:hAnsi="Cambria"/>
-          <w:i/>
-        </w:rPr>
-        <w:t xml:space="preserve">, </w:t>
-      </w:r>
-      <w:r>
-        <w:rPr>
-          <w:rFonts w:ascii="Cambria" w:hAnsi="Cambria"/>
-          <w:i/>
-        </w:rPr>
-        <w:t>latitude, longitude</w:t>
-      </w:r>
-      <w:r>
-        <w:rPr>
-          <w:rFonts w:ascii="Cambria" w:hAnsi="Cambria"/>
-        </w:rPr>
-        <w:t>)</w:t>
-      </w:r>
-      <w:r>
-        <w:rPr>
-          <w:rFonts w:ascii="Cambria" w:hAnsi="Cambria"/>
-        </w:rPr>
-        <w:br/>
-      </w:r>
-      <w:proofErr w:type="spellStart"/>
-      <w:r>
-        <w:rPr>
-          <w:rFonts w:ascii="Cambria" w:hAnsi="Cambria"/>
-        </w:rPr>
-        <w:t>ProfileRatings</w:t>
-      </w:r>
-      <w:proofErr w:type="spellEnd"/>
-      <w:r>
-        <w:rPr>
-          <w:rFonts w:ascii="Cambria" w:hAnsi="Cambria"/>
-        </w:rPr>
-        <w:t>(</w:t>
-      </w:r>
-      <w:proofErr w:type="spellStart"/>
-      <w:r>
-        <w:rPr>
-          <w:rFonts w:ascii="Cambria" w:hAnsi="Cambria"/>
-          <w:i/>
-          <w:u w:val="single"/>
-        </w:rPr>
-        <w:t>userID</w:t>
-      </w:r>
-      <w:proofErr w:type="spellEnd"/>
-      <w:r>
-        <w:rPr>
-          <w:rFonts w:ascii="Cambria" w:hAnsi="Cambria"/>
-          <w:i/>
-        </w:rPr>
-        <w:t xml:space="preserve">, </w:t>
-      </w:r>
-      <w:proofErr w:type="spellStart"/>
-      <w:r>
-        <w:rPr>
-          <w:rFonts w:ascii="Cambria" w:hAnsi="Cambria"/>
-          <w:i/>
-          <w:u w:val="single"/>
-        </w:rPr>
-        <w:t>raterID</w:t>
-      </w:r>
-      <w:proofErr w:type="spellEnd"/>
-      <w:r>
-        <w:rPr>
-          <w:rFonts w:ascii="Cambria" w:hAnsi="Cambria"/>
-          <w:i/>
-        </w:rPr>
-        <w:t>, rating</w:t>
-      </w:r>
-      <w:r>
-        <w:rPr>
-          <w:rFonts w:ascii="Cambria" w:hAnsi="Cambria"/>
-          <w:i/>
-        </w:rPr>
-        <w:t xml:space="preserve">, </w:t>
-      </w:r>
-      <w:proofErr w:type="spellStart"/>
-      <w:r>
-        <w:rPr>
-          <w:rFonts w:ascii="Cambria" w:hAnsi="Cambria"/>
-          <w:i/>
-        </w:rPr>
-        <w:t>rating_date_time</w:t>
-      </w:r>
-      <w:proofErr w:type="spellEnd"/>
-      <w:r>
-        <w:rPr>
-          <w:rFonts w:ascii="Cambria" w:hAnsi="Cambria"/>
-        </w:rPr>
-        <w:t>)</w:t>
-      </w:r>
-      <w:r>
-        <w:rPr>
-          <w:rFonts w:ascii="Cambria" w:hAnsi="Cambria"/>
-        </w:rPr>
-        <w:br/>
-      </w:r>
-      <w:proofErr w:type="spellStart"/>
-      <w:r>
-        <w:rPr>
-          <w:rFonts w:ascii="Cambria" w:hAnsi="Cambria"/>
-        </w:rPr>
-        <w:t>ProfileComments</w:t>
-      </w:r>
-      <w:proofErr w:type="spellEnd"/>
-      <w:r>
-        <w:rPr>
-          <w:rFonts w:ascii="Cambria" w:hAnsi="Cambria"/>
-        </w:rPr>
-        <w:t>(</w:t>
-      </w:r>
-      <w:proofErr w:type="spellStart"/>
-      <w:r>
-        <w:rPr>
-          <w:rFonts w:ascii="Cambria" w:hAnsi="Cambria"/>
-          <w:i/>
-          <w:u w:val="single"/>
-        </w:rPr>
-        <w:t>userID</w:t>
-      </w:r>
-      <w:proofErr w:type="spellEnd"/>
-      <w:r>
-        <w:rPr>
-          <w:rFonts w:ascii="Cambria" w:hAnsi="Cambria"/>
-          <w:i/>
-        </w:rPr>
-        <w:t xml:space="preserve">, </w:t>
-      </w:r>
-      <w:proofErr w:type="spellStart"/>
-      <w:r>
-        <w:rPr>
-          <w:rFonts w:ascii="Cambria" w:hAnsi="Cambria"/>
-          <w:i/>
-          <w:u w:val="single"/>
-        </w:rPr>
-        <w:t>commenterID</w:t>
-      </w:r>
-      <w:proofErr w:type="spellEnd"/>
-      <w:r>
-        <w:rPr>
-          <w:rFonts w:ascii="Cambria" w:hAnsi="Cambria"/>
-          <w:i/>
-        </w:rPr>
-        <w:t>, content</w:t>
-      </w:r>
-      <w:r>
-        <w:rPr>
-          <w:rFonts w:ascii="Cambria" w:hAnsi="Cambria"/>
-          <w:i/>
-        </w:rPr>
-        <w:t xml:space="preserve">, </w:t>
-      </w:r>
-      <w:proofErr w:type="spellStart"/>
-      <w:r>
-        <w:rPr>
-          <w:rFonts w:ascii="Cambria" w:hAnsi="Cambria"/>
-          <w:i/>
-        </w:rPr>
-        <w:t>comment_date_time</w:t>
-      </w:r>
-      <w:proofErr w:type="spellEnd"/>
-      <w:r>
-        <w:rPr>
-          <w:rFonts w:ascii="Cambria" w:hAnsi="Cambria"/>
-        </w:rPr>
-        <w:t>)</w:t>
-      </w:r>
-    </w:p>
-    <w:p>
-      <w:pPr>
-        <w:rPr>
-          <w:rFonts w:ascii="Cambria" w:hAnsi="Cambria"/>
-        </w:rPr>
-      </w:pPr>
-      <w:proofErr w:type="spellStart"/>
-      <w:proofErr w:type="gramStart"/>
-      <w:r>
-        <w:rPr>
-          <w:rFonts w:ascii="Cambria" w:hAnsi="Cambria"/>
-        </w:rPr>
-        <w:t>CreditCards</w:t>
-      </w:r>
-      <w:proofErr w:type="spellEnd"/>
-      <w:r>
-        <w:rPr>
-          <w:rFonts w:ascii="Cambria" w:hAnsi="Cambria"/>
-        </w:rPr>
-        <w:t>(</w:t>
-      </w:r>
-      <w:proofErr w:type="spellStart"/>
-      <w:proofErr w:type="gramEnd"/>
-      <w:r>
-        <w:rPr>
-          <w:rFonts w:ascii="Cambria" w:hAnsi="Cambria"/>
-          <w:i/>
-          <w:u w:val="single"/>
-        </w:rPr>
-        <w:t>card_number</w:t>
-      </w:r>
-      <w:proofErr w:type="spellEnd"/>
-      <w:r>
-        <w:rPr>
-          <w:rFonts w:ascii="Cambria" w:hAnsi="Cambria"/>
-          <w:i/>
-        </w:rPr>
-        <w:t xml:space="preserve">, </w:t>
-      </w:r>
-      <w:proofErr w:type="spellStart"/>
-      <w:r>
-        <w:rPr>
-          <w:rFonts w:ascii="Cambria" w:hAnsi="Cambria"/>
-          <w:i/>
-          <w:u w:val="single"/>
-        </w:rPr>
-        <w:t>card_</w:t>
-      </w:r>
-      <w:r>
-        <w:rPr>
-          <w:rFonts w:ascii="Cambria" w:hAnsi="Cambria"/>
-          <w:i/>
-          <w:u w:val="single"/>
-        </w:rPr>
-        <w:t>type</w:t>
-      </w:r>
-      <w:proofErr w:type="spellEnd"/>
-      <w:r>
-        <w:rPr>
-          <w:rFonts w:ascii="Cambria" w:hAnsi="Cambria"/>
-          <w:i/>
-        </w:rPr>
-        <w:t xml:space="preserve">, </w:t>
-      </w:r>
-      <w:proofErr w:type="spellStart"/>
-      <w:r>
-        <w:rPr>
-          <w:rFonts w:ascii="Cambria" w:hAnsi="Cambria"/>
-          <w:i/>
-        </w:rPr>
-        <w:t>expirydate</w:t>
-      </w:r>
-      <w:proofErr w:type="spellEnd"/>
-      <w:r>
-        <w:rPr>
-          <w:rFonts w:ascii="Cambria" w:hAnsi="Cambria"/>
-        </w:rPr>
-        <w:t>)</w:t>
-      </w:r>
-      <w:r>
-        <w:rPr>
-          <w:rFonts w:ascii="Cambria" w:hAnsi="Cambria"/>
-        </w:rPr>
-        <w:br/>
-      </w:r>
-      <w:proofErr w:type="spellStart"/>
-      <w:r>
-        <w:rPr>
-          <w:rFonts w:ascii="Cambria" w:hAnsi="Cambria"/>
-        </w:rPr>
-        <w:t>RenterPayments</w:t>
-      </w:r>
-      <w:proofErr w:type="spellEnd"/>
-      <w:r>
-        <w:rPr>
-          <w:rFonts w:ascii="Cambria" w:hAnsi="Cambria"/>
-        </w:rPr>
-        <w:t>(</w:t>
-      </w:r>
-      <w:proofErr w:type="spellStart"/>
-      <w:r>
-        <w:rPr>
-          <w:rFonts w:ascii="Cambria" w:hAnsi="Cambria"/>
-          <w:i/>
-          <w:u w:val="single"/>
-        </w:rPr>
-        <w:t>card_number</w:t>
-      </w:r>
-      <w:proofErr w:type="spellEnd"/>
-      <w:r>
-        <w:rPr>
-          <w:rFonts w:ascii="Cambria" w:hAnsi="Cambria"/>
-          <w:i/>
-        </w:rPr>
-        <w:t xml:space="preserve">, </w:t>
-      </w:r>
-      <w:proofErr w:type="spellStart"/>
-      <w:r>
-        <w:rPr>
-          <w:rFonts w:ascii="Cambria" w:hAnsi="Cambria"/>
-          <w:i/>
-          <w:u w:val="single"/>
-        </w:rPr>
-        <w:t>card_</w:t>
-      </w:r>
-      <w:r>
-        <w:rPr>
-          <w:rFonts w:ascii="Cambria" w:hAnsi="Cambria"/>
-          <w:i/>
-          <w:u w:val="single"/>
-        </w:rPr>
-        <w:t>type</w:t>
-      </w:r>
-      <w:proofErr w:type="spellEnd"/>
-      <w:r>
-        <w:rPr>
-          <w:rFonts w:ascii="Cambria" w:hAnsi="Cambria"/>
-          <w:i/>
-        </w:rPr>
-        <w:t xml:space="preserve">, </w:t>
-      </w:r>
-      <w:proofErr w:type="spellStart"/>
-      <w:r>
-        <w:rPr>
-          <w:rFonts w:ascii="Cambria" w:hAnsi="Cambria"/>
-          <w:i/>
-        </w:rPr>
-        <w:t>renterID</w:t>
-      </w:r>
-      <w:proofErr w:type="spellEnd"/>
-      <w:r>
-        <w:rPr>
-          <w:rFonts w:ascii="Cambria" w:hAnsi="Cambria"/>
-        </w:rPr>
-        <w:t>)</w:t>
-      </w:r>
-    </w:p>
-    <w:p>
-      <w:pPr>
-        <w:rPr>
-          <w:rFonts w:ascii="Cambria" w:hAnsi="Cambria"/>
-        </w:rPr>
-      </w:pPr>
-      <w:r>
-        <w:rPr>
-          <w:rFonts w:ascii="Cambria" w:hAnsi="Cambria"/>
-        </w:rPr>
-        <w:t>Listings(</w:t>
-      </w:r>
-      <w:proofErr w:type="spellStart"/>
-      <w:r>
-        <w:rPr>
-          <w:rFonts w:ascii="Cambria" w:hAnsi="Cambria"/>
-          <w:i/>
-          <w:u w:val="single"/>
-        </w:rPr>
-        <w:t>listingID</w:t>
-      </w:r>
-      <w:proofErr w:type="spellEnd"/>
-      <w:r>
-        <w:rPr>
-          <w:rFonts w:ascii="Cambria" w:hAnsi="Cambria"/>
-          <w:i/>
-        </w:rPr>
-        <w:t xml:space="preserve">, type, </w:t>
-      </w:r>
-      <w:r>
-        <w:rPr>
-          <w:rFonts w:ascii="Cambria" w:hAnsi="Cambria"/>
-          <w:i/>
-        </w:rPr>
-        <w:t xml:space="preserve">title, </w:t>
-      </w:r>
-      <w:proofErr w:type="spellStart"/>
-      <w:r>
-        <w:rPr>
-          <w:rFonts w:ascii="Cambria" w:hAnsi="Cambria"/>
-          <w:i/>
-        </w:rPr>
-        <w:t>desc</w:t>
-      </w:r>
-      <w:proofErr w:type="spellEnd"/>
-      <w:r>
-        <w:rPr>
-          <w:rFonts w:ascii="Cambria" w:hAnsi="Cambria"/>
-          <w:i/>
-        </w:rPr>
-        <w:t xml:space="preserve">, bedrooms, beds, bathrooms, </w:t>
-      </w:r>
-      <w:proofErr w:type="spellStart"/>
-      <w:r>
-        <w:rPr>
-          <w:rFonts w:ascii="Cambria" w:hAnsi="Cambria"/>
-          <w:i/>
-        </w:rPr>
-        <w:t>max</w:t>
-      </w:r>
-      <w:r>
-        <w:rPr>
-          <w:rFonts w:ascii="Cambria" w:hAnsi="Cambria"/>
-          <w:i/>
-        </w:rPr>
-        <w:t>guests</w:t>
-      </w:r>
-      <w:proofErr w:type="spellEnd"/>
-      <w:r>
-        <w:rPr>
-          <w:rFonts w:ascii="Cambria" w:hAnsi="Cambria"/>
-          <w:i/>
-        </w:rPr>
-        <w:t xml:space="preserve">, </w:t>
-      </w:r>
-      <w:proofErr w:type="spellStart"/>
-      <w:r>
-        <w:rPr>
-          <w:rFonts w:ascii="Cambria" w:hAnsi="Cambria"/>
-          <w:i/>
-        </w:rPr>
-        <w:t>is_available</w:t>
-      </w:r>
-      <w:proofErr w:type="spellEnd"/>
-      <w:r>
-        <w:rPr>
-          <w:rFonts w:ascii="Cambria" w:hAnsi="Cambria"/>
-          <w:i/>
-        </w:rPr>
-        <w:t xml:space="preserve">, </w:t>
-      </w:r>
-      <w:proofErr w:type="spellStart"/>
-      <w:r>
-        <w:rPr>
-          <w:rFonts w:ascii="Cambria" w:hAnsi="Cambria"/>
-          <w:i/>
-        </w:rPr>
-        <w:t>posted_time</w:t>
-      </w:r>
-      <w:proofErr w:type="spellEnd"/>
-      <w:r>
-        <w:rPr>
-          <w:rFonts w:ascii="Cambria" w:hAnsi="Cambria"/>
-        </w:rPr>
-        <w:t>)</w:t>
-      </w:r>
-      <w:r>
-        <w:rPr>
-          <w:rFonts w:ascii="Cambria" w:hAnsi="Cambria"/>
-        </w:rPr>
-        <w:br/>
-      </w:r>
-      <w:proofErr w:type="spellStart"/>
-      <w:r>
-        <w:rPr>
-          <w:rFonts w:ascii="Cambria" w:hAnsi="Cambria"/>
-        </w:rPr>
-        <w:t>ListingHosts</w:t>
-      </w:r>
-      <w:proofErr w:type="spellEnd"/>
-      <w:r>
-        <w:rPr>
-          <w:rFonts w:ascii="Cambria" w:hAnsi="Cambria"/>
-        </w:rPr>
-        <w:t>(</w:t>
-      </w:r>
-      <w:proofErr w:type="spellStart"/>
-      <w:r>
-        <w:rPr>
-          <w:rFonts w:ascii="Cambria" w:hAnsi="Cambria"/>
-          <w:i/>
-          <w:u w:val="single"/>
-        </w:rPr>
-        <w:t>listingID</w:t>
-      </w:r>
-      <w:proofErr w:type="spellEnd"/>
-      <w:r>
-        <w:rPr>
-          <w:rFonts w:ascii="Cambria" w:hAnsi="Cambria"/>
-        </w:rPr>
-        <w:t xml:space="preserve">, </w:t>
-      </w:r>
-      <w:proofErr w:type="spellStart"/>
-      <w:r>
-        <w:rPr>
-          <w:rFonts w:ascii="Cambria" w:hAnsi="Cambria"/>
-          <w:i/>
-        </w:rPr>
-        <w:t>hostID</w:t>
-      </w:r>
-      <w:proofErr w:type="spellEnd"/>
-      <w:r>
-        <w:rPr>
-          <w:rFonts w:ascii="Cambria" w:hAnsi="Cambria"/>
-        </w:rPr>
-        <w:t>)</w:t>
+        <w:t>Latitudes and longitudes point to one exact address and postal code each.</w:t>
+      </w:r>
+      <w:r>
+        <w:rPr>
+          <w:rFonts w:ascii="Cambria" w:hAnsi="Cambria"/>
+        </w:rPr>
+        <w:t xml:space="preserve">  </w:t>
+      </w:r>
+      <w:r>
+        <w:rPr>
+          <w:rFonts w:ascii="Cambria" w:hAnsi="Cambria"/>
+        </w:rPr>
+        <w:t>(The exact address referred to here is omitting unit numbers, such as in condominiums, where all units share the same geographical co-ordinates.</w:t>
+      </w:r>
+      <w:r>
+        <w:rPr>
+          <w:rFonts w:ascii="Cambria" w:hAnsi="Cambria"/>
+        </w:rPr>
+        <w:t xml:space="preserve"> Unit numbers can be specified separately.</w:t>
       </w:r>
       <w:bookmarkStart w:id="0" w:name="_GoBack"/>
       <w:bookmarkEnd w:id="0"/>
+      <w:r>
+        <w:rPr>
+          <w:rFonts w:ascii="Cambria" w:hAnsi="Cambria"/>
+        </w:rPr>
+        <w:t>) This is reasonable, especially if latitudes and longitudes go to many decimal points, as geographical co-ordinates will accurately identify a particular exact address and postal code. This assumption allows us to uniquely identify addresses and store them separately.</w:t>
+      </w:r>
+    </w:p>
+    <w:p>
+      <w:pPr>
+        <w:pStyle w:val="Heading1"/>
+        <w:rPr>
+          <w:rFonts w:ascii="Cambria" w:hAnsi="Cambria"/>
+        </w:rPr>
+      </w:pPr>
+      <w:r>
+        <w:rPr>
+          <w:rFonts w:ascii="Cambria" w:hAnsi="Cambria"/>
+        </w:rPr>
+        <w:t>Entity-Relationship Model</w:t>
+      </w:r>
+    </w:p>
+    <w:p>
+      <w:pPr>
+        <w:rPr>
+          <w:rFonts w:ascii="Cambria" w:hAnsi="Cambria"/>
+        </w:rPr>
+      </w:pPr>
+    </w:p>
+    <w:p>
+      <w:pPr>
+        <w:pStyle w:val="Heading1"/>
+        <w:rPr>
+          <w:rFonts w:ascii="Cambria" w:hAnsi="Cambria"/>
+        </w:rPr>
+      </w:pPr>
+      <w:r>
+        <w:rPr>
+          <w:rFonts w:ascii="Cambria" w:hAnsi="Cambria"/>
+        </w:rPr>
+        <w:t>Schema</w:t>
+      </w:r>
+    </w:p>
+    <w:p>
+      <w:pPr>
+        <w:rPr>
+          <w:rFonts w:ascii="Cambria" w:hAnsi="Cambria"/>
+        </w:rPr>
+      </w:pPr>
+      <w:proofErr w:type="gramStart"/>
+      <w:r>
+        <w:rPr>
+          <w:rFonts w:ascii="Cambria" w:hAnsi="Cambria"/>
+        </w:rPr>
+        <w:t>Address(</w:t>
+      </w:r>
+      <w:proofErr w:type="gramEnd"/>
+      <w:r>
+        <w:rPr>
+          <w:rFonts w:ascii="Cambria" w:hAnsi="Cambria"/>
+          <w:i/>
+          <w:u w:val="single"/>
+        </w:rPr>
+        <w:t>latitude</w:t>
+      </w:r>
+      <w:r>
+        <w:rPr>
+          <w:rFonts w:ascii="Cambria" w:hAnsi="Cambria"/>
+          <w:i/>
+        </w:rPr>
+        <w:t xml:space="preserve">, </w:t>
+      </w:r>
+      <w:r>
+        <w:rPr>
+          <w:rFonts w:ascii="Cambria" w:hAnsi="Cambria"/>
+          <w:i/>
+          <w:u w:val="single"/>
+        </w:rPr>
+        <w:t>longitude</w:t>
+      </w:r>
+      <w:r>
+        <w:rPr>
+          <w:rFonts w:ascii="Cambria" w:hAnsi="Cambria"/>
+          <w:i/>
+        </w:rPr>
+        <w:t xml:space="preserve">, </w:t>
+      </w:r>
+      <w:proofErr w:type="spellStart"/>
+      <w:r>
+        <w:rPr>
+          <w:rFonts w:ascii="Cambria" w:hAnsi="Cambria"/>
+          <w:i/>
+        </w:rPr>
+        <w:t>postal_code</w:t>
+      </w:r>
+      <w:proofErr w:type="spellEnd"/>
+      <w:r>
+        <w:rPr>
+          <w:rFonts w:ascii="Cambria" w:hAnsi="Cambria"/>
+          <w:i/>
+        </w:rPr>
+        <w:t xml:space="preserve">, city, province, country, </w:t>
+      </w:r>
+      <w:proofErr w:type="spellStart"/>
+      <w:r>
+        <w:rPr>
+          <w:rFonts w:ascii="Cambria" w:hAnsi="Cambria"/>
+          <w:i/>
+        </w:rPr>
+        <w:t>street_address</w:t>
+      </w:r>
+      <w:proofErr w:type="spellEnd"/>
+      <w:r>
+        <w:rPr>
+          <w:rFonts w:ascii="Cambria" w:hAnsi="Cambria"/>
+        </w:rPr>
+        <w:t>)</w:t>
+      </w:r>
+    </w:p>
+    <w:p>
+      <w:pPr>
+        <w:rPr>
+          <w:rFonts w:ascii="Cambria" w:hAnsi="Cambria"/>
+        </w:rPr>
+      </w:pPr>
+      <w:proofErr w:type="gramStart"/>
+      <w:r>
+        <w:rPr>
+          <w:rFonts w:ascii="Cambria" w:hAnsi="Cambria"/>
+        </w:rPr>
+        <w:t>Users(</w:t>
+      </w:r>
+      <w:proofErr w:type="gramEnd"/>
+      <w:r>
+        <w:rPr>
+          <w:rFonts w:ascii="Cambria" w:hAnsi="Cambria"/>
+          <w:i/>
+          <w:u w:val="single"/>
+        </w:rPr>
+        <w:t>SIN</w:t>
+      </w:r>
+      <w:r>
+        <w:rPr>
+          <w:rFonts w:ascii="Cambria" w:hAnsi="Cambria"/>
+          <w:i/>
+        </w:rPr>
+        <w:t xml:space="preserve">, </w:t>
+      </w:r>
+      <w:proofErr w:type="spellStart"/>
+      <w:r>
+        <w:rPr>
+          <w:rFonts w:ascii="Cambria" w:hAnsi="Cambria"/>
+          <w:i/>
+        </w:rPr>
+        <w:t>first_name</w:t>
+      </w:r>
+      <w:proofErr w:type="spellEnd"/>
+      <w:r>
+        <w:rPr>
+          <w:rFonts w:ascii="Cambria" w:hAnsi="Cambria"/>
+          <w:i/>
+        </w:rPr>
+        <w:t xml:space="preserve">, </w:t>
+      </w:r>
+      <w:proofErr w:type="spellStart"/>
+      <w:r>
+        <w:rPr>
+          <w:rFonts w:ascii="Cambria" w:hAnsi="Cambria"/>
+          <w:i/>
+        </w:rPr>
+        <w:t>last_name</w:t>
+      </w:r>
+      <w:proofErr w:type="spellEnd"/>
+      <w:r>
+        <w:rPr>
+          <w:rFonts w:ascii="Cambria" w:hAnsi="Cambria"/>
+          <w:i/>
+        </w:rPr>
+        <w:t xml:space="preserve">, </w:t>
+      </w:r>
+      <w:proofErr w:type="spellStart"/>
+      <w:r>
+        <w:rPr>
+          <w:rFonts w:ascii="Cambria" w:hAnsi="Cambria"/>
+          <w:i/>
+        </w:rPr>
+        <w:t>birth_date</w:t>
+      </w:r>
+      <w:proofErr w:type="spellEnd"/>
+      <w:r>
+        <w:rPr>
+          <w:rFonts w:ascii="Cambria" w:hAnsi="Cambria"/>
+          <w:i/>
+        </w:rPr>
+        <w:t>, occupation</w:t>
+      </w:r>
+      <w:r>
+        <w:rPr>
+          <w:rFonts w:ascii="Cambria" w:hAnsi="Cambria"/>
+          <w:i/>
+        </w:rPr>
+        <w:t xml:space="preserve">, </w:t>
+      </w:r>
+      <w:r>
+        <w:rPr>
+          <w:rFonts w:ascii="Cambria" w:hAnsi="Cambria"/>
+          <w:i/>
+        </w:rPr>
+        <w:t xml:space="preserve">email, </w:t>
+      </w:r>
+      <w:proofErr w:type="spellStart"/>
+      <w:r>
+        <w:rPr>
+          <w:rFonts w:ascii="Cambria" w:hAnsi="Cambria"/>
+          <w:i/>
+        </w:rPr>
+        <w:t>register_date_time</w:t>
+      </w:r>
+      <w:proofErr w:type="spellEnd"/>
+      <w:r>
+        <w:rPr>
+          <w:rFonts w:ascii="Cambria" w:hAnsi="Cambria"/>
+          <w:i/>
+        </w:rPr>
+        <w:t xml:space="preserve">, </w:t>
+      </w:r>
+      <w:proofErr w:type="spellStart"/>
+      <w:r>
+        <w:rPr>
+          <w:rFonts w:ascii="Cambria" w:hAnsi="Cambria"/>
+          <w:i/>
+        </w:rPr>
+        <w:t>login_date_time</w:t>
+      </w:r>
+      <w:proofErr w:type="spellEnd"/>
+      <w:r>
+        <w:rPr>
+          <w:rFonts w:ascii="Cambria" w:hAnsi="Cambria"/>
+        </w:rPr>
+        <w:t>)</w:t>
+      </w:r>
+      <w:r>
+        <w:rPr>
+          <w:rFonts w:ascii="Cambria" w:hAnsi="Cambria"/>
+        </w:rPr>
+        <w:br/>
+      </w:r>
+      <w:proofErr w:type="spellStart"/>
+      <w:r>
+        <w:rPr>
+          <w:rFonts w:ascii="Cambria" w:hAnsi="Cambria"/>
+        </w:rPr>
+        <w:t>UserAddress</w:t>
+      </w:r>
+      <w:proofErr w:type="spellEnd"/>
+      <w:r>
+        <w:rPr>
+          <w:rFonts w:ascii="Cambria" w:hAnsi="Cambria"/>
+        </w:rPr>
+        <w:t>(</w:t>
+      </w:r>
+      <w:r>
+        <w:rPr>
+          <w:rFonts w:ascii="Cambria" w:hAnsi="Cambria"/>
+          <w:i/>
+          <w:u w:val="single"/>
+        </w:rPr>
+        <w:t>SIN</w:t>
+      </w:r>
+      <w:r>
+        <w:rPr>
+          <w:rFonts w:ascii="Cambria" w:hAnsi="Cambria"/>
+          <w:i/>
+        </w:rPr>
+        <w:t xml:space="preserve">, </w:t>
+      </w:r>
+      <w:r>
+        <w:rPr>
+          <w:rFonts w:ascii="Cambria" w:hAnsi="Cambria"/>
+          <w:i/>
+        </w:rPr>
+        <w:t>latitude, longitude</w:t>
+      </w:r>
+      <w:r>
+        <w:rPr>
+          <w:rFonts w:ascii="Cambria" w:hAnsi="Cambria"/>
+        </w:rPr>
+        <w:t>)</w:t>
+      </w:r>
+      <w:r>
+        <w:rPr>
+          <w:rFonts w:ascii="Cambria" w:hAnsi="Cambria"/>
+        </w:rPr>
+        <w:br/>
+      </w:r>
+      <w:proofErr w:type="spellStart"/>
+      <w:r>
+        <w:rPr>
+          <w:rFonts w:ascii="Cambria" w:hAnsi="Cambria"/>
+        </w:rPr>
+        <w:t>ProfileRatings</w:t>
+      </w:r>
+      <w:proofErr w:type="spellEnd"/>
+      <w:r>
+        <w:rPr>
+          <w:rFonts w:ascii="Cambria" w:hAnsi="Cambria"/>
+        </w:rPr>
+        <w:t>(</w:t>
+      </w:r>
+      <w:proofErr w:type="spellStart"/>
+      <w:r>
+        <w:rPr>
+          <w:rFonts w:ascii="Cambria" w:hAnsi="Cambria"/>
+          <w:i/>
+          <w:u w:val="single"/>
+        </w:rPr>
+        <w:t>userID</w:t>
+      </w:r>
+      <w:proofErr w:type="spellEnd"/>
+      <w:r>
+        <w:rPr>
+          <w:rFonts w:ascii="Cambria" w:hAnsi="Cambria"/>
+          <w:i/>
+        </w:rPr>
+        <w:t xml:space="preserve">, </w:t>
+      </w:r>
+      <w:proofErr w:type="spellStart"/>
+      <w:r>
+        <w:rPr>
+          <w:rFonts w:ascii="Cambria" w:hAnsi="Cambria"/>
+          <w:i/>
+          <w:u w:val="single"/>
+        </w:rPr>
+        <w:t>raterID</w:t>
+      </w:r>
+      <w:proofErr w:type="spellEnd"/>
+      <w:r>
+        <w:rPr>
+          <w:rFonts w:ascii="Cambria" w:hAnsi="Cambria"/>
+          <w:i/>
+        </w:rPr>
+        <w:t>, rating</w:t>
+      </w:r>
+      <w:r>
+        <w:rPr>
+          <w:rFonts w:ascii="Cambria" w:hAnsi="Cambria"/>
+          <w:i/>
+        </w:rPr>
+        <w:t xml:space="preserve">, </w:t>
+      </w:r>
+      <w:proofErr w:type="spellStart"/>
+      <w:r>
+        <w:rPr>
+          <w:rFonts w:ascii="Cambria" w:hAnsi="Cambria"/>
+          <w:i/>
+        </w:rPr>
+        <w:t>rating_date_time</w:t>
+      </w:r>
+      <w:proofErr w:type="spellEnd"/>
+      <w:r>
+        <w:rPr>
+          <w:rFonts w:ascii="Cambria" w:hAnsi="Cambria"/>
+        </w:rPr>
+        <w:t>)</w:t>
+      </w:r>
+      <w:r>
+        <w:rPr>
+          <w:rFonts w:ascii="Cambria" w:hAnsi="Cambria"/>
+        </w:rPr>
+        <w:br/>
+      </w:r>
+      <w:proofErr w:type="spellStart"/>
+      <w:r>
+        <w:rPr>
+          <w:rFonts w:ascii="Cambria" w:hAnsi="Cambria"/>
+        </w:rPr>
+        <w:t>ProfileComments</w:t>
+      </w:r>
+      <w:proofErr w:type="spellEnd"/>
+      <w:r>
+        <w:rPr>
+          <w:rFonts w:ascii="Cambria" w:hAnsi="Cambria"/>
+        </w:rPr>
+        <w:t>(</w:t>
+      </w:r>
+      <w:proofErr w:type="spellStart"/>
+      <w:r>
+        <w:rPr>
+          <w:rFonts w:ascii="Cambria" w:hAnsi="Cambria"/>
+          <w:i/>
+          <w:u w:val="single"/>
+        </w:rPr>
+        <w:t>userID</w:t>
+      </w:r>
+      <w:proofErr w:type="spellEnd"/>
+      <w:r>
+        <w:rPr>
+          <w:rFonts w:ascii="Cambria" w:hAnsi="Cambria"/>
+          <w:i/>
+        </w:rPr>
+        <w:t xml:space="preserve">, </w:t>
+      </w:r>
+      <w:proofErr w:type="spellStart"/>
+      <w:r>
+        <w:rPr>
+          <w:rFonts w:ascii="Cambria" w:hAnsi="Cambria"/>
+          <w:i/>
+          <w:u w:val="single"/>
+        </w:rPr>
+        <w:t>commenterID</w:t>
+      </w:r>
+      <w:proofErr w:type="spellEnd"/>
+      <w:r>
+        <w:rPr>
+          <w:rFonts w:ascii="Cambria" w:hAnsi="Cambria"/>
+          <w:i/>
+        </w:rPr>
+        <w:t>, content</w:t>
+      </w:r>
+      <w:r>
+        <w:rPr>
+          <w:rFonts w:ascii="Cambria" w:hAnsi="Cambria"/>
+          <w:i/>
+        </w:rPr>
+        <w:t xml:space="preserve">, </w:t>
+      </w:r>
+      <w:proofErr w:type="spellStart"/>
+      <w:r>
+        <w:rPr>
+          <w:rFonts w:ascii="Cambria" w:hAnsi="Cambria"/>
+          <w:i/>
+        </w:rPr>
+        <w:t>comment_date_time</w:t>
+      </w:r>
+      <w:proofErr w:type="spellEnd"/>
+      <w:r>
+        <w:rPr>
+          <w:rFonts w:ascii="Cambria" w:hAnsi="Cambria"/>
+        </w:rPr>
+        <w:t>)</w:t>
+      </w:r>
+    </w:p>
+    <w:p>
+      <w:pPr>
+        <w:rPr>
+          <w:rFonts w:ascii="Cambria" w:hAnsi="Cambria"/>
+        </w:rPr>
+      </w:pPr>
+      <w:proofErr w:type="spellStart"/>
+      <w:proofErr w:type="gramStart"/>
+      <w:r>
+        <w:rPr>
+          <w:rFonts w:ascii="Cambria" w:hAnsi="Cambria"/>
+        </w:rPr>
+        <w:t>CreditCards</w:t>
+      </w:r>
+      <w:proofErr w:type="spellEnd"/>
+      <w:r>
+        <w:rPr>
+          <w:rFonts w:ascii="Cambria" w:hAnsi="Cambria"/>
+        </w:rPr>
+        <w:t>(</w:t>
+      </w:r>
+      <w:proofErr w:type="spellStart"/>
+      <w:proofErr w:type="gramEnd"/>
+      <w:r>
+        <w:rPr>
+          <w:rFonts w:ascii="Cambria" w:hAnsi="Cambria"/>
+          <w:i/>
+          <w:u w:val="single"/>
+        </w:rPr>
+        <w:t>card_number</w:t>
+      </w:r>
+      <w:proofErr w:type="spellEnd"/>
+      <w:r>
+        <w:rPr>
+          <w:rFonts w:ascii="Cambria" w:hAnsi="Cambria"/>
+          <w:i/>
+        </w:rPr>
+        <w:t xml:space="preserve">, </w:t>
+      </w:r>
+      <w:proofErr w:type="spellStart"/>
+      <w:r>
+        <w:rPr>
+          <w:rFonts w:ascii="Cambria" w:hAnsi="Cambria"/>
+          <w:i/>
+          <w:u w:val="single"/>
+        </w:rPr>
+        <w:t>card_</w:t>
+      </w:r>
+      <w:r>
+        <w:rPr>
+          <w:rFonts w:ascii="Cambria" w:hAnsi="Cambria"/>
+          <w:i/>
+          <w:u w:val="single"/>
+        </w:rPr>
+        <w:t>type</w:t>
+      </w:r>
+      <w:proofErr w:type="spellEnd"/>
+      <w:r>
+        <w:rPr>
+          <w:rFonts w:ascii="Cambria" w:hAnsi="Cambria"/>
+          <w:i/>
+        </w:rPr>
+        <w:t xml:space="preserve">, </w:t>
+      </w:r>
+      <w:proofErr w:type="spellStart"/>
+      <w:r>
+        <w:rPr>
+          <w:rFonts w:ascii="Cambria" w:hAnsi="Cambria"/>
+          <w:i/>
+        </w:rPr>
+        <w:t>expirydate</w:t>
+      </w:r>
+      <w:proofErr w:type="spellEnd"/>
+      <w:r>
+        <w:rPr>
+          <w:rFonts w:ascii="Cambria" w:hAnsi="Cambria"/>
+        </w:rPr>
+        <w:t>)</w:t>
+      </w:r>
+      <w:r>
+        <w:rPr>
+          <w:rFonts w:ascii="Cambria" w:hAnsi="Cambria"/>
+        </w:rPr>
+        <w:br/>
+      </w:r>
+      <w:proofErr w:type="spellStart"/>
+      <w:r>
+        <w:rPr>
+          <w:rFonts w:ascii="Cambria" w:hAnsi="Cambria"/>
+        </w:rPr>
+        <w:t>RenterPayments</w:t>
+      </w:r>
+      <w:proofErr w:type="spellEnd"/>
+      <w:r>
+        <w:rPr>
+          <w:rFonts w:ascii="Cambria" w:hAnsi="Cambria"/>
+        </w:rPr>
+        <w:t>(</w:t>
+      </w:r>
+      <w:proofErr w:type="spellStart"/>
+      <w:r>
+        <w:rPr>
+          <w:rFonts w:ascii="Cambria" w:hAnsi="Cambria"/>
+          <w:i/>
+          <w:u w:val="single"/>
+        </w:rPr>
+        <w:t>card_number</w:t>
+      </w:r>
+      <w:proofErr w:type="spellEnd"/>
+      <w:r>
+        <w:rPr>
+          <w:rFonts w:ascii="Cambria" w:hAnsi="Cambria"/>
+          <w:i/>
+        </w:rPr>
+        <w:t xml:space="preserve">, </w:t>
+      </w:r>
+      <w:proofErr w:type="spellStart"/>
+      <w:r>
+        <w:rPr>
+          <w:rFonts w:ascii="Cambria" w:hAnsi="Cambria"/>
+          <w:i/>
+          <w:u w:val="single"/>
+        </w:rPr>
+        <w:t>card_</w:t>
+      </w:r>
+      <w:r>
+        <w:rPr>
+          <w:rFonts w:ascii="Cambria" w:hAnsi="Cambria"/>
+          <w:i/>
+          <w:u w:val="single"/>
+        </w:rPr>
+        <w:t>type</w:t>
+      </w:r>
+      <w:proofErr w:type="spellEnd"/>
+      <w:r>
+        <w:rPr>
+          <w:rFonts w:ascii="Cambria" w:hAnsi="Cambria"/>
+          <w:i/>
+        </w:rPr>
+        <w:t xml:space="preserve">, </w:t>
+      </w:r>
+      <w:proofErr w:type="spellStart"/>
+      <w:r>
+        <w:rPr>
+          <w:rFonts w:ascii="Cambria" w:hAnsi="Cambria"/>
+          <w:i/>
+        </w:rPr>
+        <w:t>renterID</w:t>
+      </w:r>
+      <w:proofErr w:type="spellEnd"/>
+      <w:r>
+        <w:rPr>
+          <w:rFonts w:ascii="Cambria" w:hAnsi="Cambria"/>
+        </w:rPr>
+        <w:t>)</w:t>
+      </w:r>
+    </w:p>
+    <w:p>
+      <w:pPr>
+        <w:rPr>
+          <w:rFonts w:ascii="Cambria" w:hAnsi="Cambria"/>
+        </w:rPr>
+      </w:pPr>
+      <w:r>
+        <w:rPr>
+          <w:rFonts w:ascii="Cambria" w:hAnsi="Cambria"/>
+        </w:rPr>
+        <w:t>Listings(</w:t>
+      </w:r>
+      <w:proofErr w:type="spellStart"/>
+      <w:r>
+        <w:rPr>
+          <w:rFonts w:ascii="Cambria" w:hAnsi="Cambria"/>
+          <w:i/>
+          <w:u w:val="single"/>
+        </w:rPr>
+        <w:t>listingID</w:t>
+      </w:r>
+      <w:proofErr w:type="spellEnd"/>
+      <w:r>
+        <w:rPr>
+          <w:rFonts w:ascii="Cambria" w:hAnsi="Cambria"/>
+          <w:i/>
+        </w:rPr>
+        <w:t xml:space="preserve">, type, </w:t>
+      </w:r>
+      <w:r>
+        <w:rPr>
+          <w:rFonts w:ascii="Cambria" w:hAnsi="Cambria"/>
+          <w:i/>
+        </w:rPr>
+        <w:t xml:space="preserve">title, </w:t>
+      </w:r>
+      <w:r>
+        <w:rPr>
+          <w:rFonts w:ascii="Cambria" w:hAnsi="Cambria"/>
+          <w:i/>
+        </w:rPr>
+        <w:t>desc</w:t>
+      </w:r>
+      <w:r>
+        <w:rPr>
+          <w:rFonts w:ascii="Cambria" w:hAnsi="Cambria"/>
+          <w:i/>
+        </w:rPr>
+        <w:t>ription</w:t>
+      </w:r>
+      <w:r>
+        <w:rPr>
+          <w:rFonts w:ascii="Cambria" w:hAnsi="Cambria"/>
+          <w:i/>
+        </w:rPr>
+        <w:t xml:space="preserve">, bedrooms, beds, bathrooms, </w:t>
+      </w:r>
+      <w:proofErr w:type="spellStart"/>
+      <w:r>
+        <w:rPr>
+          <w:rFonts w:ascii="Cambria" w:hAnsi="Cambria"/>
+          <w:i/>
+        </w:rPr>
+        <w:t>max</w:t>
+      </w:r>
+      <w:r>
+        <w:rPr>
+          <w:rFonts w:ascii="Cambria" w:hAnsi="Cambria"/>
+          <w:i/>
+        </w:rPr>
+        <w:t>_</w:t>
+      </w:r>
+      <w:r>
+        <w:rPr>
+          <w:rFonts w:ascii="Cambria" w:hAnsi="Cambria"/>
+          <w:i/>
+        </w:rPr>
+        <w:t>guests</w:t>
+      </w:r>
+      <w:proofErr w:type="spellEnd"/>
+      <w:r>
+        <w:rPr>
+          <w:rFonts w:ascii="Cambria" w:hAnsi="Cambria"/>
+          <w:i/>
+        </w:rPr>
+        <w:t xml:space="preserve">, </w:t>
+      </w:r>
+      <w:proofErr w:type="spellStart"/>
+      <w:r>
+        <w:rPr>
+          <w:rFonts w:ascii="Cambria" w:hAnsi="Cambria"/>
+          <w:i/>
+        </w:rPr>
+        <w:t>unit_number</w:t>
+      </w:r>
+      <w:proofErr w:type="spellEnd"/>
+      <w:r>
+        <w:rPr>
+          <w:rFonts w:ascii="Cambria" w:hAnsi="Cambria"/>
+          <w:i/>
+        </w:rPr>
+        <w:t xml:space="preserve">, </w:t>
+      </w:r>
+      <w:proofErr w:type="spellStart"/>
+      <w:r>
+        <w:rPr>
+          <w:rFonts w:ascii="Cambria" w:hAnsi="Cambria"/>
+          <w:i/>
+        </w:rPr>
+        <w:t>is_available</w:t>
+      </w:r>
+      <w:proofErr w:type="spellEnd"/>
+      <w:r>
+        <w:rPr>
+          <w:rFonts w:ascii="Cambria" w:hAnsi="Cambria"/>
+          <w:i/>
+        </w:rPr>
+        <w:t xml:space="preserve">, </w:t>
+      </w:r>
+      <w:proofErr w:type="spellStart"/>
+      <w:r>
+        <w:rPr>
+          <w:rFonts w:ascii="Cambria" w:hAnsi="Cambria"/>
+          <w:i/>
+        </w:rPr>
+        <w:t>posted_time</w:t>
+      </w:r>
+      <w:proofErr w:type="spellEnd"/>
+      <w:r>
+        <w:rPr>
+          <w:rFonts w:ascii="Cambria" w:hAnsi="Cambria"/>
+        </w:rPr>
+        <w:t>)</w:t>
+      </w:r>
+      <w:r>
+        <w:rPr>
+          <w:rFonts w:ascii="Cambria" w:hAnsi="Cambria"/>
+        </w:rPr>
+        <w:br/>
+      </w:r>
+      <w:proofErr w:type="spellStart"/>
+      <w:r>
+        <w:rPr>
+          <w:rFonts w:ascii="Cambria" w:hAnsi="Cambria"/>
+        </w:rPr>
+        <w:t>ListingHosts</w:t>
+      </w:r>
+      <w:proofErr w:type="spellEnd"/>
+      <w:r>
+        <w:rPr>
+          <w:rFonts w:ascii="Cambria" w:hAnsi="Cambria"/>
+        </w:rPr>
+        <w:t>(</w:t>
+      </w:r>
+      <w:proofErr w:type="spellStart"/>
+      <w:r>
+        <w:rPr>
+          <w:rFonts w:ascii="Cambria" w:hAnsi="Cambria"/>
+          <w:i/>
+          <w:u w:val="single"/>
+        </w:rPr>
+        <w:t>listingID</w:t>
+      </w:r>
+      <w:proofErr w:type="spellEnd"/>
+      <w:r>
+        <w:rPr>
+          <w:rFonts w:ascii="Cambria" w:hAnsi="Cambria"/>
+        </w:rPr>
+        <w:t xml:space="preserve">, </w:t>
+      </w:r>
+      <w:proofErr w:type="spellStart"/>
+      <w:r>
+        <w:rPr>
+          <w:rFonts w:ascii="Cambria" w:hAnsi="Cambria"/>
+          <w:i/>
+        </w:rPr>
+        <w:t>hostID</w:t>
+      </w:r>
+      <w:proofErr w:type="spellEnd"/>
+      <w:r>
+        <w:rPr>
+          <w:rFonts w:ascii="Cambria" w:hAnsi="Cambria"/>
+        </w:rPr>
+        <w:t>)</w:t>
+      </w:r>
       <w:r>
         <w:rPr>
           <w:rFonts w:ascii="Cambria" w:hAnsi="Cambria"/>

</xml_diff>

<commit_message>
Added credit cards connection
</commit_message>
<xml_diff>
--- a/Documentation/Documentation.docx
+++ b/Documentation/Documentation.docx
@@ -10,12 +10,14 @@
           <w:rFonts w:ascii="Cambria" w:hAnsi="Cambria"/>
         </w:rPr>
       </w:pPr>
+      <w:proofErr w:type="spellStart"/>
       <w:r>
         <w:rPr>
           <w:rFonts w:ascii="Cambria" w:hAnsi="Cambria"/>
         </w:rPr>
         <w:t>MyBnB</w:t>
       </w:r>
+      <w:proofErr w:type="spellEnd"/>
     </w:p>
     <w:p>
       <w:pPr>
@@ -51,11 +53,41 @@
           <w:rFonts w:ascii="Cambria" w:hAnsi="Cambria"/>
         </w:rPr>
       </w:pPr>
-      <w:r>
-        <w:rPr>
-          <w:rFonts w:ascii="Cambria" w:hAnsi="Cambria"/>
-        </w:rPr>
-        <w:t xml:space="preserve">MyBnB is a re-imagining of the massively popular online sharing economy AirBnB, that aims to </w:t>
+      <w:proofErr w:type="spellStart"/>
+      <w:r>
+        <w:rPr>
+          <w:rFonts w:ascii="Cambria" w:hAnsi="Cambria"/>
+        </w:rPr>
+        <w:t>MyBnB</w:t>
+      </w:r>
+      <w:proofErr w:type="spellEnd"/>
+      <w:r>
+        <w:rPr>
+          <w:rFonts w:ascii="Cambria" w:hAnsi="Cambria"/>
+        </w:rPr>
+        <w:t xml:space="preserve"> is a re-imagining of the massively popular online sharing economy </w:t>
+      </w:r>
+      <w:proofErr w:type="spellStart"/>
+      <w:proofErr w:type="gramStart"/>
+      <w:r>
+        <w:rPr>
+          <w:rFonts w:ascii="Cambria" w:hAnsi="Cambria"/>
+        </w:rPr>
+        <w:t>AirBnB</w:t>
+      </w:r>
+      <w:proofErr w:type="spellEnd"/>
+      <w:r>
+        <w:rPr>
+          <w:rFonts w:ascii="Cambria" w:hAnsi="Cambria"/>
+        </w:rPr>
+        <w:t>, that</w:t>
+      </w:r>
+      <w:proofErr w:type="gramEnd"/>
+      <w:r>
+        <w:rPr>
+          <w:rFonts w:ascii="Cambria" w:hAnsi="Cambria"/>
+        </w:rPr>
+        <w:t xml:space="preserve"> aims to </w:t>
       </w:r>
       <w:r>
         <w:rPr>
@@ -75,11 +107,19 @@
         </w:rPr>
         <w:t xml:space="preserve">Through ease-of-use for both hosts and renters, </w:t>
       </w:r>
-      <w:r>
-        <w:rPr>
-          <w:rFonts w:ascii="Cambria" w:hAnsi="Cambria"/>
-        </w:rPr>
-        <w:t>MyBnB promotes active sharing and provides relevant avenues to connect these two groups over a common, transparent platform.</w:t>
+      <w:proofErr w:type="spellStart"/>
+      <w:r>
+        <w:rPr>
+          <w:rFonts w:ascii="Cambria" w:hAnsi="Cambria"/>
+        </w:rPr>
+        <w:t>MyBnB</w:t>
+      </w:r>
+      <w:proofErr w:type="spellEnd"/>
+      <w:r>
+        <w:rPr>
+          <w:rFonts w:ascii="Cambria" w:hAnsi="Cambria"/>
+        </w:rPr>
+        <w:t xml:space="preserve"> promotes active sharing and provides relevant avenues to connect these two groups over a common, transparent platform.</w:t>
       </w:r>
     </w:p>
     <w:p>
@@ -98,8 +138,16 @@
         <w:rPr>
           <w:rFonts w:ascii="Cambria" w:hAnsi="Cambria"/>
         </w:rPr>
-        <w:t xml:space="preserve"> of MyBnB</w:t>
-      </w:r>
+        <w:t xml:space="preserve"> of </w:t>
+      </w:r>
+      <w:proofErr w:type="spellStart"/>
+      <w:r>
+        <w:rPr>
+          <w:rFonts w:ascii="Cambria" w:hAnsi="Cambria"/>
+        </w:rPr>
+        <w:t>MyBnB</w:t>
+      </w:r>
+      <w:proofErr w:type="spellEnd"/>
       <w:r>
         <w:rPr>
           <w:rFonts w:ascii="Cambria" w:hAnsi="Cambria"/>
@@ -142,8 +190,6 @@
         </w:rPr>
         <w:t>,</w:t>
       </w:r>
-      <w:bookmarkStart w:id="0" w:name="_GoBack"/>
-      <w:bookmarkEnd w:id="0"/>
       <w:r>
         <w:rPr>
           <w:rFonts w:ascii="Cambria" w:hAnsi="Cambria"/>
@@ -179,7 +225,21 @@
         <w:rPr>
           <w:rFonts w:ascii="Cambria" w:hAnsi="Cambria"/>
         </w:rPr>
-        <w:t xml:space="preserve">We had to eliminate redundancy in our database relation by using normal forms, but there was more redundancy to solve. </w:t>
+        <w:t xml:space="preserve">We had to eliminate redundancy in our database relation by </w:t>
+      </w:r>
+      <w:proofErr w:type="gramStart"/>
+      <w:r>
+        <w:rPr>
+          <w:rFonts w:ascii="Cambria" w:hAnsi="Cambria"/>
+        </w:rPr>
+        <w:t>using</w:t>
+      </w:r>
+      <w:proofErr w:type="gramEnd"/>
+      <w:r>
+        <w:rPr>
+          <w:rFonts w:ascii="Cambria" w:hAnsi="Cambria"/>
+        </w:rPr>
+        <w:t xml:space="preserve"> normal forms, but there was more redundancy to solve. </w:t>
       </w:r>
       <w:r>
         <w:rPr>
@@ -240,70 +300,54 @@
         <w:rPr>
           <w:rFonts w:ascii="Cambria" w:hAnsi="Cambria"/>
         </w:rPr>
-        <w:t xml:space="preserve">efficiency. Not only would we have to store information that was not excessive, but we would also have to store the correct amounts of information that let us perform all the operations, queries and reports efficiently. For example, we split up information into numerous tables to reduce redundancy, but this posed a problem with efficiency as it meant having to constantly JOIN tables every time we wanted to get information. To solve this, we created appropriate indexes to allow for quick access to the fields that we would select on. </w:t>
-      </w:r>
-      <w:r>
-        <w:rPr>
-          <w:rFonts w:ascii="Cambria" w:hAnsi="Cambria"/>
-        </w:rPr>
-        <w:t>We also used views to simplify our datab</w:t>
-      </w:r>
-      <w:r>
-        <w:rPr>
-          <w:rFonts w:ascii="Cambria" w:hAnsi="Cambria"/>
-        </w:rPr>
-        <w:t>ase schema and increase efficiency</w:t>
-      </w:r>
-      <w:r>
-        <w:rPr>
-          <w:rFonts w:ascii="Cambria" w:hAnsi="Cambria"/>
-        </w:rPr>
-        <w:t xml:space="preserve"> of queries</w:t>
-      </w:r>
-      <w:r>
-        <w:rPr>
-          <w:rFonts w:ascii="Cambria" w:hAnsi="Cambria"/>
-        </w:rPr>
-        <w:t>, as our views prepared all the joining of tables without us having to design separate queries to do so</w:t>
-      </w:r>
+        <w:t>efficiency. Not only would we have to store information that was not excessive, but we would also have to store the correct amounts of information that let us perform all the operations, queries and reports efficiently. For example, we split up information into numerous tables to reduce redundancy, but this posed a problem with efficiency as it meant having to constantly JOIN tables every time we wanted to get information. To solve this, we created appropriate indexes to allow for quick access to the fields that we would select on. We also used views to simplify our database schema and increase efficiency of queries, as our views prepared all the joining of tables without us having to design separate queries to do so.</w:t>
+      </w:r>
+    </w:p>
+    <w:p>
+      <w:pPr>
+        <w:pStyle w:val="Heading1"/>
+        <w:rPr>
+          <w:rFonts w:ascii="Cambria" w:hAnsi="Cambria"/>
+        </w:rPr>
+      </w:pPr>
+      <w:r>
+        <w:rPr>
+          <w:rFonts w:ascii="Cambria" w:hAnsi="Cambria"/>
+        </w:rPr>
+        <w:t>Assumptions</w:t>
+      </w:r>
+    </w:p>
+    <w:p>
+      <w:pPr>
+        <w:rPr>
+          <w:rFonts w:ascii="Cambria" w:hAnsi="Cambria"/>
+        </w:rPr>
+      </w:pPr>
+      <w:r>
+        <w:rPr>
+          <w:rFonts w:ascii="Cambria" w:hAnsi="Cambria"/>
+        </w:rPr>
+        <w:t>We made some</w:t>
+      </w:r>
+      <w:r>
+        <w:rPr>
+          <w:rFonts w:ascii="Cambria" w:hAnsi="Cambria"/>
+        </w:rPr>
+        <w:t xml:space="preserve"> key assumptions when designing our database for </w:t>
+      </w:r>
+      <w:proofErr w:type="spellStart"/>
+      <w:r>
+        <w:rPr>
+          <w:rFonts w:ascii="Cambria" w:hAnsi="Cambria"/>
+        </w:rPr>
+        <w:t>MyBnB</w:t>
+      </w:r>
+      <w:proofErr w:type="spellEnd"/>
       <w:r>
         <w:rPr>
           <w:rFonts w:ascii="Cambria" w:hAnsi="Cambria"/>
         </w:rPr>
         <w:t>.</w:t>
-      </w:r>
-    </w:p>
-    <w:p>
-      <w:pPr>
-        <w:pStyle w:val="Heading1"/>
-        <w:rPr>
-          <w:rFonts w:ascii="Cambria" w:hAnsi="Cambria"/>
-        </w:rPr>
-      </w:pPr>
-      <w:r>
-        <w:rPr>
-          <w:rFonts w:ascii="Cambria" w:hAnsi="Cambria"/>
-        </w:rPr>
-        <w:t>Assumptions</w:t>
-      </w:r>
-    </w:p>
-    <w:p>
-      <w:pPr>
-        <w:rPr>
-          <w:rFonts w:ascii="Cambria" w:hAnsi="Cambria"/>
-        </w:rPr>
-      </w:pPr>
-      <w:r>
-        <w:rPr>
-          <w:rFonts w:ascii="Cambria" w:hAnsi="Cambria"/>
-        </w:rPr>
-        <w:t>We made some</w:t>
-      </w:r>
-      <w:r>
-        <w:rPr>
-          <w:rFonts w:ascii="Cambria" w:hAnsi="Cambria"/>
-        </w:rPr>
-        <w:t xml:space="preserve"> key assumptions when designing our database for MyBnB.</w:t>
       </w:r>
     </w:p>
     <w:p>
@@ -328,7 +372,21 @@
         <w:rPr>
           <w:rFonts w:ascii="Cambria" w:hAnsi="Cambria"/>
         </w:rPr>
-        <w:t xml:space="preserve"> Essentially, this means that user accounts are generic, and any user can put up a listing for rent, and any user can rent out others’ listings. There is no separate registration or user accounts for “only hosts” or “only renters”. We felt that this was a reasonable assumption to make as many sharing economy platforms, including AirBnB itself, employ this model. In a realistic perspective, the situation of when a person may want to live somewhere else while renting out their own place of stay is not so uncommon, either. This model saves people in situations like these from having to make separate accounts. We made this assumption because we found little reason to separate hosts and renters (i.e. there are no attributes that are not shared by them).</w:t>
+        <w:t xml:space="preserve"> Essentially, this means that user accounts are generic, and any user can put up a listing for rent, and any user can rent out others’ listings. There is no separate registration or user accounts for “only hosts” or “only renters”. We felt that this was a reasonable assumption to make as many sharing economy platforms, including </w:t>
+      </w:r>
+      <w:proofErr w:type="spellStart"/>
+      <w:r>
+        <w:rPr>
+          <w:rFonts w:ascii="Cambria" w:hAnsi="Cambria"/>
+        </w:rPr>
+        <w:t>AirBnB</w:t>
+      </w:r>
+      <w:proofErr w:type="spellEnd"/>
+      <w:r>
+        <w:rPr>
+          <w:rFonts w:ascii="Cambria" w:hAnsi="Cambria"/>
+        </w:rPr>
+        <w:t xml:space="preserve"> itself, employ this model. In a realistic perspective, the situation of when a person may want to live somewhere else while renting out their own place of stay is not so uncommon, either. This model saves people in situations like these from having to make separate accounts. We made this assumption because we found little reason to separate hosts and renters (i.e. there are no attributes that are not shared by them).</w:t>
       </w:r>
       <w:r>
         <w:rPr>
@@ -424,7 +482,49 @@
         <w:rPr>
           <w:rFonts w:ascii="Cambria" w:hAnsi="Cambria"/>
         </w:rPr>
-        <w:t xml:space="preserve"> This means that we convert latitudes and longitudes to points on a sphere and take the shortest path between them, a straight line. This follows the “Harversine” formula. The Harversine formula assumes the Earth to be a perfect sphere (instead of its true shape, a spheroid). However, distances generated by the formula are still comparable to each other (i.e. two Harversine distances still maintain any inequalities</w:t>
+        <w:t xml:space="preserve"> This means that we convert latitudes and longitudes to points on a sphere and take the shortest path between them, a straight line. This follows the “</w:t>
+      </w:r>
+      <w:proofErr w:type="spellStart"/>
+      <w:r>
+        <w:rPr>
+          <w:rFonts w:ascii="Cambria" w:hAnsi="Cambria"/>
+        </w:rPr>
+        <w:t>Harversine</w:t>
+      </w:r>
+      <w:proofErr w:type="spellEnd"/>
+      <w:r>
+        <w:rPr>
+          <w:rFonts w:ascii="Cambria" w:hAnsi="Cambria"/>
+        </w:rPr>
+        <w:t xml:space="preserve">” formula. The </w:t>
+      </w:r>
+      <w:proofErr w:type="spellStart"/>
+      <w:r>
+        <w:rPr>
+          <w:rFonts w:ascii="Cambria" w:hAnsi="Cambria"/>
+        </w:rPr>
+        <w:t>Harversine</w:t>
+      </w:r>
+      <w:proofErr w:type="spellEnd"/>
+      <w:r>
+        <w:rPr>
+          <w:rFonts w:ascii="Cambria" w:hAnsi="Cambria"/>
+        </w:rPr>
+        <w:t xml:space="preserve"> formula assumes the Earth to be a perfect sphere (instead of its true shape, a spheroid). However, distances generated by the formula are still comparable to each other (i.e. two </w:t>
+      </w:r>
+      <w:proofErr w:type="spellStart"/>
+      <w:r>
+        <w:rPr>
+          <w:rFonts w:ascii="Cambria" w:hAnsi="Cambria"/>
+        </w:rPr>
+        <w:t>Harversine</w:t>
+      </w:r>
+      <w:proofErr w:type="spellEnd"/>
+      <w:r>
+        <w:rPr>
+          <w:rFonts w:ascii="Cambria" w:hAnsi="Cambria"/>
+        </w:rPr>
+        <w:t xml:space="preserve"> distances still maintain any inequalities</w:t>
       </w:r>
       <w:r>
         <w:rPr>
@@ -537,12 +637,14 @@
           <w:rFonts w:ascii="Cambria" w:hAnsi="Cambria"/>
         </w:rPr>
       </w:pPr>
+      <w:proofErr w:type="gramStart"/>
       <w:r>
         <w:rPr>
           <w:rFonts w:ascii="Cambria" w:hAnsi="Cambria"/>
         </w:rPr>
         <w:t>Address(</w:t>
       </w:r>
+      <w:proofErr w:type="gramEnd"/>
       <w:r>
         <w:rPr>
           <w:rFonts w:ascii="Cambria" w:hAnsi="Cambria"/>
@@ -571,8 +673,33 @@
           <w:rFonts w:ascii="Cambria" w:hAnsi="Cambria"/>
           <w:i/>
         </w:rPr>
-        <w:t>, postal_code, city, province, country, street_address</w:t>
-      </w:r>
+        <w:t xml:space="preserve">, </w:t>
+      </w:r>
+      <w:proofErr w:type="spellStart"/>
+      <w:r>
+        <w:rPr>
+          <w:rFonts w:ascii="Cambria" w:hAnsi="Cambria"/>
+          <w:i/>
+        </w:rPr>
+        <w:t>postal_code</w:t>
+      </w:r>
+      <w:proofErr w:type="spellEnd"/>
+      <w:r>
+        <w:rPr>
+          <w:rFonts w:ascii="Cambria" w:hAnsi="Cambria"/>
+          <w:i/>
+        </w:rPr>
+        <w:t xml:space="preserve">, city, province, country, </w:t>
+      </w:r>
+      <w:proofErr w:type="spellStart"/>
+      <w:r>
+        <w:rPr>
+          <w:rFonts w:ascii="Cambria" w:hAnsi="Cambria"/>
+          <w:i/>
+        </w:rPr>
+        <w:t>street_address</w:t>
+      </w:r>
+      <w:proofErr w:type="spellEnd"/>
       <w:r>
         <w:rPr>
           <w:rFonts w:ascii="Cambria" w:hAnsi="Cambria"/>
@@ -586,12 +713,14 @@
           <w:rFonts w:ascii="Cambria" w:hAnsi="Cambria"/>
         </w:rPr>
       </w:pPr>
+      <w:proofErr w:type="gramStart"/>
       <w:r>
         <w:rPr>
           <w:rFonts w:ascii="Cambria" w:hAnsi="Cambria"/>
         </w:rPr>
         <w:t>Users(</w:t>
       </w:r>
+      <w:proofErr w:type="gramEnd"/>
       <w:r>
         <w:rPr>
           <w:rFonts w:ascii="Cambria" w:hAnsi="Cambria"/>
@@ -605,7 +734,55 @@
           <w:rFonts w:ascii="Cambria" w:hAnsi="Cambria"/>
           <w:i/>
         </w:rPr>
-        <w:t>, first_name, last_name, birth_date, occupation</w:t>
+        <w:t xml:space="preserve">, </w:t>
+      </w:r>
+      <w:proofErr w:type="spellStart"/>
+      <w:r>
+        <w:rPr>
+          <w:rFonts w:ascii="Cambria" w:hAnsi="Cambria"/>
+          <w:i/>
+        </w:rPr>
+        <w:t>first_name</w:t>
+      </w:r>
+      <w:proofErr w:type="spellEnd"/>
+      <w:r>
+        <w:rPr>
+          <w:rFonts w:ascii="Cambria" w:hAnsi="Cambria"/>
+          <w:i/>
+        </w:rPr>
+        <w:t xml:space="preserve">, </w:t>
+      </w:r>
+      <w:proofErr w:type="spellStart"/>
+      <w:r>
+        <w:rPr>
+          <w:rFonts w:ascii="Cambria" w:hAnsi="Cambria"/>
+          <w:i/>
+        </w:rPr>
+        <w:t>last_name</w:t>
+      </w:r>
+      <w:proofErr w:type="spellEnd"/>
+      <w:r>
+        <w:rPr>
+          <w:rFonts w:ascii="Cambria" w:hAnsi="Cambria"/>
+          <w:i/>
+        </w:rPr>
+        <w:t xml:space="preserve">, </w:t>
+      </w:r>
+      <w:proofErr w:type="spellStart"/>
+      <w:r>
+        <w:rPr>
+          <w:rFonts w:ascii="Cambria" w:hAnsi="Cambria"/>
+          <w:i/>
+        </w:rPr>
+        <w:t>birth_date</w:t>
+      </w:r>
+      <w:proofErr w:type="spellEnd"/>
+      <w:r>
+        <w:rPr>
+          <w:rFonts w:ascii="Cambria" w:hAnsi="Cambria"/>
+          <w:i/>
+        </w:rPr>
+        <w:t>, occupation</w:t>
       </w:r>
       <w:r>
         <w:rPr>
@@ -621,13 +798,31 @@
         </w:rPr>
         <w:t xml:space="preserve">email, </w:t>
       </w:r>
-      <w:r>
-        <w:rPr>
-          <w:rFonts w:ascii="Cambria" w:hAnsi="Cambria"/>
-          <w:i/>
-        </w:rPr>
-        <w:t>register_date_time, login_date_time</w:t>
-      </w:r>
+      <w:proofErr w:type="spellStart"/>
+      <w:r>
+        <w:rPr>
+          <w:rFonts w:ascii="Cambria" w:hAnsi="Cambria"/>
+          <w:i/>
+        </w:rPr>
+        <w:t>register_date_time</w:t>
+      </w:r>
+      <w:proofErr w:type="spellEnd"/>
+      <w:r>
+        <w:rPr>
+          <w:rFonts w:ascii="Cambria" w:hAnsi="Cambria"/>
+          <w:i/>
+        </w:rPr>
+        <w:t xml:space="preserve">, </w:t>
+      </w:r>
+      <w:proofErr w:type="spellStart"/>
+      <w:r>
+        <w:rPr>
+          <w:rFonts w:ascii="Cambria" w:hAnsi="Cambria"/>
+          <w:i/>
+        </w:rPr>
+        <w:t>login_date_time</w:t>
+      </w:r>
+      <w:proofErr w:type="spellEnd"/>
       <w:r>
         <w:rPr>
           <w:rFonts w:ascii="Cambria" w:hAnsi="Cambria"/>
@@ -639,7 +834,20 @@
           <w:rFonts w:ascii="Cambria" w:hAnsi="Cambria"/>
         </w:rPr>
         <w:br/>
-        <w:t>UserAddress(</w:t>
+      </w:r>
+      <w:proofErr w:type="spellStart"/>
+      <w:r>
+        <w:rPr>
+          <w:rFonts w:ascii="Cambria" w:hAnsi="Cambria"/>
+        </w:rPr>
+        <w:t>UserAddress</w:t>
+      </w:r>
+      <w:proofErr w:type="spellEnd"/>
+      <w:r>
+        <w:rPr>
+          <w:rFonts w:ascii="Cambria" w:hAnsi="Cambria"/>
+        </w:rPr>
+        <w:t>(</w:t>
       </w:r>
       <w:r>
         <w:rPr>
@@ -675,12 +883,21 @@
         </w:rPr>
         <w:br/>
       </w:r>
-      <w:r>
-        <w:rPr>
-          <w:rFonts w:ascii="Cambria" w:hAnsi="Cambria"/>
-        </w:rPr>
-        <w:t>ProfileRatings(</w:t>
-      </w:r>
+      <w:proofErr w:type="spellStart"/>
+      <w:r>
+        <w:rPr>
+          <w:rFonts w:ascii="Cambria" w:hAnsi="Cambria"/>
+        </w:rPr>
+        <w:t>ProfileRatings</w:t>
+      </w:r>
+      <w:proofErr w:type="spellEnd"/>
+      <w:r>
+        <w:rPr>
+          <w:rFonts w:ascii="Cambria" w:hAnsi="Cambria"/>
+        </w:rPr>
+        <w:t>(</w:t>
+      </w:r>
+      <w:proofErr w:type="spellStart"/>
       <w:r>
         <w:rPr>
           <w:rFonts w:ascii="Cambria" w:hAnsi="Cambria"/>
@@ -689,13 +906,15 @@
         </w:rPr>
         <w:t>userID</w:t>
       </w:r>
-      <w:r>
-        <w:rPr>
-          <w:rFonts w:ascii="Cambria" w:hAnsi="Cambria"/>
-          <w:i/>
-        </w:rPr>
-        <w:t xml:space="preserve">, </w:t>
-      </w:r>
+      <w:proofErr w:type="spellEnd"/>
+      <w:r>
+        <w:rPr>
+          <w:rFonts w:ascii="Cambria" w:hAnsi="Cambria"/>
+          <w:i/>
+        </w:rPr>
+        <w:t xml:space="preserve">, </w:t>
+      </w:r>
+      <w:proofErr w:type="spellStart"/>
       <w:r>
         <w:rPr>
           <w:rFonts w:ascii="Cambria" w:hAnsi="Cambria"/>
@@ -704,6 +923,7 @@
         </w:rPr>
         <w:t>raterID</w:t>
       </w:r>
+      <w:proofErr w:type="spellEnd"/>
       <w:r>
         <w:rPr>
           <w:rFonts w:ascii="Cambria" w:hAnsi="Cambria"/>
@@ -716,8 +936,17 @@
           <w:rFonts w:ascii="Cambria" w:hAnsi="Cambria"/>
           <w:i/>
         </w:rPr>
-        <w:t>, rating_date_time</w:t>
-      </w:r>
+        <w:t xml:space="preserve">, </w:t>
+      </w:r>
+      <w:proofErr w:type="spellStart"/>
+      <w:r>
+        <w:rPr>
+          <w:rFonts w:ascii="Cambria" w:hAnsi="Cambria"/>
+          <w:i/>
+        </w:rPr>
+        <w:t>rating_date_time</w:t>
+      </w:r>
+      <w:proofErr w:type="spellEnd"/>
       <w:r>
         <w:rPr>
           <w:rFonts w:ascii="Cambria" w:hAnsi="Cambria"/>
@@ -730,12 +959,21 @@
         </w:rPr>
         <w:br/>
       </w:r>
-      <w:r>
-        <w:rPr>
-          <w:rFonts w:ascii="Cambria" w:hAnsi="Cambria"/>
-        </w:rPr>
-        <w:t>ProfileComments(</w:t>
-      </w:r>
+      <w:proofErr w:type="spellStart"/>
+      <w:r>
+        <w:rPr>
+          <w:rFonts w:ascii="Cambria" w:hAnsi="Cambria"/>
+        </w:rPr>
+        <w:t>ProfileComments</w:t>
+      </w:r>
+      <w:proofErr w:type="spellEnd"/>
+      <w:r>
+        <w:rPr>
+          <w:rFonts w:ascii="Cambria" w:hAnsi="Cambria"/>
+        </w:rPr>
+        <w:t>(</w:t>
+      </w:r>
+      <w:proofErr w:type="spellStart"/>
       <w:r>
         <w:rPr>
           <w:rFonts w:ascii="Cambria" w:hAnsi="Cambria"/>
@@ -744,13 +982,15 @@
         </w:rPr>
         <w:t>userID</w:t>
       </w:r>
-      <w:r>
-        <w:rPr>
-          <w:rFonts w:ascii="Cambria" w:hAnsi="Cambria"/>
-          <w:i/>
-        </w:rPr>
-        <w:t xml:space="preserve">, </w:t>
-      </w:r>
+      <w:proofErr w:type="spellEnd"/>
+      <w:r>
+        <w:rPr>
+          <w:rFonts w:ascii="Cambria" w:hAnsi="Cambria"/>
+          <w:i/>
+        </w:rPr>
+        <w:t xml:space="preserve">, </w:t>
+      </w:r>
+      <w:proofErr w:type="spellStart"/>
       <w:r>
         <w:rPr>
           <w:rFonts w:ascii="Cambria" w:hAnsi="Cambria"/>
@@ -759,6 +999,7 @@
         </w:rPr>
         <w:t>commenterID</w:t>
       </w:r>
+      <w:proofErr w:type="spellEnd"/>
       <w:r>
         <w:rPr>
           <w:rFonts w:ascii="Cambria" w:hAnsi="Cambria"/>
@@ -771,8 +1012,17 @@
           <w:rFonts w:ascii="Cambria" w:hAnsi="Cambria"/>
           <w:i/>
         </w:rPr>
-        <w:t>, comment_date_time</w:t>
-      </w:r>
+        <w:t xml:space="preserve">, </w:t>
+      </w:r>
+      <w:proofErr w:type="spellStart"/>
+      <w:r>
+        <w:rPr>
+          <w:rFonts w:ascii="Cambria" w:hAnsi="Cambria"/>
+          <w:i/>
+        </w:rPr>
+        <w:t>comment_date_time</w:t>
+      </w:r>
+      <w:proofErr w:type="spellEnd"/>
       <w:r>
         <w:rPr>
           <w:rFonts w:ascii="Cambria" w:hAnsi="Cambria"/>
@@ -786,18 +1036,23 @@
           <w:rFonts w:ascii="Cambria" w:hAnsi="Cambria"/>
         </w:rPr>
       </w:pPr>
+      <w:proofErr w:type="spellStart"/>
+      <w:proofErr w:type="gramStart"/>
       <w:r>
         <w:rPr>
           <w:rFonts w:ascii="Cambria" w:hAnsi="Cambria"/>
         </w:rPr>
         <w:t>CreditCards</w:t>
       </w:r>
+      <w:proofErr w:type="spellEnd"/>
       <w:r>
         <w:rPr>
           <w:rFonts w:ascii="Cambria" w:hAnsi="Cambria"/>
         </w:rPr>
         <w:t>(</w:t>
       </w:r>
+      <w:proofErr w:type="spellStart"/>
+      <w:proofErr w:type="gramEnd"/>
       <w:r>
         <w:rPr>
           <w:rFonts w:ascii="Cambria" w:hAnsi="Cambria"/>
@@ -806,13 +1061,15 @@
         </w:rPr>
         <w:t>card_number</w:t>
       </w:r>
-      <w:r>
-        <w:rPr>
-          <w:rFonts w:ascii="Cambria" w:hAnsi="Cambria"/>
-          <w:i/>
-        </w:rPr>
-        <w:t xml:space="preserve">, </w:t>
-      </w:r>
+      <w:proofErr w:type="spellEnd"/>
+      <w:r>
+        <w:rPr>
+          <w:rFonts w:ascii="Cambria" w:hAnsi="Cambria"/>
+          <w:i/>
+        </w:rPr>
+        <w:t xml:space="preserve">, </w:t>
+      </w:r>
+      <w:proofErr w:type="spellStart"/>
       <w:r>
         <w:rPr>
           <w:rFonts w:ascii="Cambria" w:hAnsi="Cambria"/>
@@ -829,13 +1086,23 @@
         </w:rPr>
         <w:t>type</w:t>
       </w:r>
-      <w:r>
-        <w:rPr>
-          <w:rFonts w:ascii="Cambria" w:hAnsi="Cambria"/>
-          <w:i/>
-        </w:rPr>
-        <w:t>, expirydate</w:t>
-      </w:r>
+      <w:proofErr w:type="spellEnd"/>
+      <w:r>
+        <w:rPr>
+          <w:rFonts w:ascii="Cambria" w:hAnsi="Cambria"/>
+          <w:i/>
+        </w:rPr>
+        <w:t xml:space="preserve">, </w:t>
+      </w:r>
+      <w:proofErr w:type="spellStart"/>
+      <w:r>
+        <w:rPr>
+          <w:rFonts w:ascii="Cambria" w:hAnsi="Cambria"/>
+          <w:i/>
+        </w:rPr>
+        <w:t>expirydate</w:t>
+      </w:r>
+      <w:proofErr w:type="spellEnd"/>
       <w:r>
         <w:rPr>
           <w:rFonts w:ascii="Cambria" w:hAnsi="Cambria"/>
@@ -847,8 +1114,22 @@
           <w:rFonts w:ascii="Cambria" w:hAnsi="Cambria"/>
         </w:rPr>
         <w:br/>
-        <w:t>RenterPayments(</w:t>
-      </w:r>
+      </w:r>
+      <w:proofErr w:type="spellStart"/>
+      <w:r>
+        <w:rPr>
+          <w:rFonts w:ascii="Cambria" w:hAnsi="Cambria"/>
+        </w:rPr>
+        <w:t>RenterPayments</w:t>
+      </w:r>
+      <w:proofErr w:type="spellEnd"/>
+      <w:r>
+        <w:rPr>
+          <w:rFonts w:ascii="Cambria" w:hAnsi="Cambria"/>
+        </w:rPr>
+        <w:t>(</w:t>
+      </w:r>
+      <w:proofErr w:type="spellStart"/>
       <w:r>
         <w:rPr>
           <w:rFonts w:ascii="Cambria" w:hAnsi="Cambria"/>
@@ -857,13 +1138,15 @@
         </w:rPr>
         <w:t>card_number</w:t>
       </w:r>
-      <w:r>
-        <w:rPr>
-          <w:rFonts w:ascii="Cambria" w:hAnsi="Cambria"/>
-          <w:i/>
-        </w:rPr>
-        <w:t xml:space="preserve">, </w:t>
-      </w:r>
+      <w:proofErr w:type="spellEnd"/>
+      <w:r>
+        <w:rPr>
+          <w:rFonts w:ascii="Cambria" w:hAnsi="Cambria"/>
+          <w:i/>
+        </w:rPr>
+        <w:t xml:space="preserve">, </w:t>
+      </w:r>
+      <w:proofErr w:type="spellStart"/>
       <w:r>
         <w:rPr>
           <w:rFonts w:ascii="Cambria" w:hAnsi="Cambria"/>
@@ -880,18 +1163,34 @@
         </w:rPr>
         <w:t>type</w:t>
       </w:r>
-      <w:r>
-        <w:rPr>
-          <w:rFonts w:ascii="Cambria" w:hAnsi="Cambria"/>
-          <w:i/>
-        </w:rPr>
-        <w:t>, renterID</w:t>
-      </w:r>
+      <w:proofErr w:type="spellEnd"/>
+      <w:r>
+        <w:rPr>
+          <w:rFonts w:ascii="Cambria" w:hAnsi="Cambria"/>
+          <w:i/>
+        </w:rPr>
+        <w:t xml:space="preserve">, </w:t>
+      </w:r>
+      <w:proofErr w:type="spellStart"/>
+      <w:r>
+        <w:rPr>
+          <w:rFonts w:ascii="Cambria" w:hAnsi="Cambria"/>
+          <w:i/>
+        </w:rPr>
+        <w:t>renterID</w:t>
+      </w:r>
+      <w:proofErr w:type="spellEnd"/>
       <w:r>
         <w:rPr>
           <w:rFonts w:ascii="Cambria" w:hAnsi="Cambria"/>
         </w:rPr>
         <w:t>)</w:t>
+      </w:r>
+      <w:r>
+        <w:rPr>
+          <w:rFonts w:ascii="Cambria" w:hAnsi="Cambria"/>
+        </w:rPr>
+        <w:br/>
       </w:r>
     </w:p>
     <w:p>
@@ -907,6 +1206,7 @@
         <w:lastRenderedPageBreak/>
         <w:t>Listings(</w:t>
       </w:r>
+      <w:proofErr w:type="spellStart"/>
       <w:r>
         <w:rPr>
           <w:rFonts w:ascii="Cambria" w:hAnsi="Cambria"/>
@@ -915,6 +1215,7 @@
         </w:rPr>
         <w:t>listingID</w:t>
       </w:r>
+      <w:proofErr w:type="spellEnd"/>
       <w:r>
         <w:rPr>
           <w:rFonts w:ascii="Cambria" w:hAnsi="Cambria"/>
@@ -950,6 +1251,7 @@
         </w:rPr>
         <w:t xml:space="preserve">, bedrooms, beds, bathrooms, </w:t>
       </w:r>
+      <w:proofErr w:type="spellStart"/>
       <w:r>
         <w:rPr>
           <w:rFonts w:ascii="Cambria" w:hAnsi="Cambria"/>
@@ -971,27 +1273,47 @@
         </w:rPr>
         <w:t>guests</w:t>
       </w:r>
-      <w:r>
-        <w:rPr>
-          <w:rFonts w:ascii="Cambria" w:hAnsi="Cambria"/>
-          <w:i/>
-        </w:rPr>
-        <w:t xml:space="preserve">, </w:t>
-      </w:r>
-      <w:r>
-        <w:rPr>
-          <w:rFonts w:ascii="Cambria" w:hAnsi="Cambria"/>
-          <w:i/>
-        </w:rPr>
-        <w:t xml:space="preserve">unit_number, </w:t>
-      </w:r>
-      <w:r>
-        <w:rPr>
-          <w:rFonts w:ascii="Cambria" w:hAnsi="Cambria"/>
-          <w:i/>
-        </w:rPr>
-        <w:t xml:space="preserve">is_available, </w:t>
-      </w:r>
+      <w:proofErr w:type="spellEnd"/>
+      <w:r>
+        <w:rPr>
+          <w:rFonts w:ascii="Cambria" w:hAnsi="Cambria"/>
+          <w:i/>
+        </w:rPr>
+        <w:t xml:space="preserve">, </w:t>
+      </w:r>
+      <w:proofErr w:type="spellStart"/>
+      <w:r>
+        <w:rPr>
+          <w:rFonts w:ascii="Cambria" w:hAnsi="Cambria"/>
+          <w:i/>
+        </w:rPr>
+        <w:t>unit_number</w:t>
+      </w:r>
+      <w:proofErr w:type="spellEnd"/>
+      <w:r>
+        <w:rPr>
+          <w:rFonts w:ascii="Cambria" w:hAnsi="Cambria"/>
+          <w:i/>
+        </w:rPr>
+        <w:t xml:space="preserve">, </w:t>
+      </w:r>
+      <w:proofErr w:type="spellStart"/>
+      <w:r>
+        <w:rPr>
+          <w:rFonts w:ascii="Cambria" w:hAnsi="Cambria"/>
+          <w:i/>
+        </w:rPr>
+        <w:t>is_available</w:t>
+      </w:r>
+      <w:proofErr w:type="spellEnd"/>
+      <w:r>
+        <w:rPr>
+          <w:rFonts w:ascii="Cambria" w:hAnsi="Cambria"/>
+          <w:i/>
+        </w:rPr>
+        <w:t xml:space="preserve">, </w:t>
+      </w:r>
+      <w:proofErr w:type="spellStart"/>
       <w:r>
         <w:rPr>
           <w:rFonts w:ascii="Cambria" w:hAnsi="Cambria"/>
@@ -999,6 +1321,7 @@
         </w:rPr>
         <w:t>posted_time</w:t>
       </w:r>
+      <w:proofErr w:type="spellEnd"/>
       <w:r>
         <w:rPr>
           <w:rFonts w:ascii="Cambria" w:hAnsi="Cambria"/>
@@ -1010,8 +1333,22 @@
           <w:rFonts w:ascii="Cambria" w:hAnsi="Cambria"/>
         </w:rPr>
         <w:br/>
-        <w:t>ListingHosts(</w:t>
-      </w:r>
+      </w:r>
+      <w:proofErr w:type="spellStart"/>
+      <w:r>
+        <w:rPr>
+          <w:rFonts w:ascii="Cambria" w:hAnsi="Cambria"/>
+        </w:rPr>
+        <w:t>ListingHosts</w:t>
+      </w:r>
+      <w:proofErr w:type="spellEnd"/>
+      <w:r>
+        <w:rPr>
+          <w:rFonts w:ascii="Cambria" w:hAnsi="Cambria"/>
+        </w:rPr>
+        <w:t>(</w:t>
+      </w:r>
+      <w:proofErr w:type="spellStart"/>
       <w:r>
         <w:rPr>
           <w:rFonts w:ascii="Cambria" w:hAnsi="Cambria"/>
@@ -1020,12 +1357,14 @@
         </w:rPr>
         <w:t>listingID</w:t>
       </w:r>
-      <w:r>
-        <w:rPr>
-          <w:rFonts w:ascii="Cambria" w:hAnsi="Cambria"/>
-        </w:rPr>
-        <w:t xml:space="preserve">, </w:t>
-      </w:r>
+      <w:proofErr w:type="spellEnd"/>
+      <w:r>
+        <w:rPr>
+          <w:rFonts w:ascii="Cambria" w:hAnsi="Cambria"/>
+        </w:rPr>
+        <w:t xml:space="preserve">, </w:t>
+      </w:r>
+      <w:proofErr w:type="spellStart"/>
       <w:r>
         <w:rPr>
           <w:rFonts w:ascii="Cambria" w:hAnsi="Cambria"/>
@@ -1033,6 +1372,7 @@
         </w:rPr>
         <w:t>hostID</w:t>
       </w:r>
+      <w:proofErr w:type="spellEnd"/>
       <w:r>
         <w:rPr>
           <w:rFonts w:ascii="Cambria" w:hAnsi="Cambria"/>
@@ -1044,8 +1384,22 @@
           <w:rFonts w:ascii="Cambria" w:hAnsi="Cambria"/>
         </w:rPr>
         <w:br/>
-        <w:t>ListingAddress(</w:t>
-      </w:r>
+      </w:r>
+      <w:proofErr w:type="spellStart"/>
+      <w:r>
+        <w:rPr>
+          <w:rFonts w:ascii="Cambria" w:hAnsi="Cambria"/>
+        </w:rPr>
+        <w:t>ListingAddress</w:t>
+      </w:r>
+      <w:proofErr w:type="spellEnd"/>
+      <w:r>
+        <w:rPr>
+          <w:rFonts w:ascii="Cambria" w:hAnsi="Cambria"/>
+        </w:rPr>
+        <w:t>(</w:t>
+      </w:r>
+      <w:proofErr w:type="spellStart"/>
       <w:r>
         <w:rPr>
           <w:rFonts w:ascii="Cambria" w:hAnsi="Cambria"/>
@@ -1054,6 +1408,7 @@
         </w:rPr>
         <w:t>listingID</w:t>
       </w:r>
+      <w:proofErr w:type="spellEnd"/>
       <w:r>
         <w:rPr>
           <w:rFonts w:ascii="Cambria" w:hAnsi="Cambria"/>
@@ -1080,12 +1435,21 @@
         </w:rPr>
         <w:br/>
       </w:r>
-      <w:r>
-        <w:rPr>
-          <w:rFonts w:ascii="Cambria" w:hAnsi="Cambria"/>
-        </w:rPr>
-        <w:t>ListingRatings(</w:t>
-      </w:r>
+      <w:proofErr w:type="spellStart"/>
+      <w:r>
+        <w:rPr>
+          <w:rFonts w:ascii="Cambria" w:hAnsi="Cambria"/>
+        </w:rPr>
+        <w:t>ListingRatings</w:t>
+      </w:r>
+      <w:proofErr w:type="spellEnd"/>
+      <w:r>
+        <w:rPr>
+          <w:rFonts w:ascii="Cambria" w:hAnsi="Cambria"/>
+        </w:rPr>
+        <w:t>(</w:t>
+      </w:r>
+      <w:proofErr w:type="spellStart"/>
       <w:r>
         <w:rPr>
           <w:rFonts w:ascii="Cambria" w:hAnsi="Cambria"/>
@@ -1094,13 +1458,15 @@
         </w:rPr>
         <w:t>listingID</w:t>
       </w:r>
-      <w:r>
-        <w:rPr>
-          <w:rFonts w:ascii="Cambria" w:hAnsi="Cambria"/>
-          <w:i/>
-        </w:rPr>
-        <w:t xml:space="preserve">, </w:t>
-      </w:r>
+      <w:proofErr w:type="spellEnd"/>
+      <w:r>
+        <w:rPr>
+          <w:rFonts w:ascii="Cambria" w:hAnsi="Cambria"/>
+          <w:i/>
+        </w:rPr>
+        <w:t xml:space="preserve">, </w:t>
+      </w:r>
+      <w:proofErr w:type="spellStart"/>
       <w:r>
         <w:rPr>
           <w:rFonts w:ascii="Cambria" w:hAnsi="Cambria"/>
@@ -1109,6 +1475,7 @@
         </w:rPr>
         <w:t>raterID</w:t>
       </w:r>
+      <w:proofErr w:type="spellEnd"/>
       <w:r>
         <w:rPr>
           <w:rFonts w:ascii="Cambria" w:hAnsi="Cambria"/>
@@ -1121,8 +1488,17 @@
           <w:rFonts w:ascii="Cambria" w:hAnsi="Cambria"/>
           <w:i/>
         </w:rPr>
-        <w:t>, rating_date_time</w:t>
-      </w:r>
+        <w:t xml:space="preserve">, </w:t>
+      </w:r>
+      <w:proofErr w:type="spellStart"/>
+      <w:r>
+        <w:rPr>
+          <w:rFonts w:ascii="Cambria" w:hAnsi="Cambria"/>
+          <w:i/>
+        </w:rPr>
+        <w:t>rating_date_time</w:t>
+      </w:r>
+      <w:proofErr w:type="spellEnd"/>
       <w:r>
         <w:rPr>
           <w:rFonts w:ascii="Cambria" w:hAnsi="Cambria"/>
@@ -1135,12 +1511,21 @@
         </w:rPr>
         <w:br/>
       </w:r>
-      <w:r>
-        <w:rPr>
-          <w:rFonts w:ascii="Cambria" w:hAnsi="Cambria"/>
-        </w:rPr>
-        <w:t>ListingComments(</w:t>
-      </w:r>
+      <w:proofErr w:type="spellStart"/>
+      <w:r>
+        <w:rPr>
+          <w:rFonts w:ascii="Cambria" w:hAnsi="Cambria"/>
+        </w:rPr>
+        <w:t>ListingComments</w:t>
+      </w:r>
+      <w:proofErr w:type="spellEnd"/>
+      <w:r>
+        <w:rPr>
+          <w:rFonts w:ascii="Cambria" w:hAnsi="Cambria"/>
+        </w:rPr>
+        <w:t>(</w:t>
+      </w:r>
+      <w:proofErr w:type="spellStart"/>
       <w:r>
         <w:rPr>
           <w:rFonts w:ascii="Cambria" w:hAnsi="Cambria"/>
@@ -1149,13 +1534,15 @@
         </w:rPr>
         <w:t>listingID</w:t>
       </w:r>
-      <w:r>
-        <w:rPr>
-          <w:rFonts w:ascii="Cambria" w:hAnsi="Cambria"/>
-          <w:i/>
-        </w:rPr>
-        <w:t xml:space="preserve">, </w:t>
-      </w:r>
+      <w:proofErr w:type="spellEnd"/>
+      <w:r>
+        <w:rPr>
+          <w:rFonts w:ascii="Cambria" w:hAnsi="Cambria"/>
+          <w:i/>
+        </w:rPr>
+        <w:t xml:space="preserve">, </w:t>
+      </w:r>
+      <w:proofErr w:type="spellStart"/>
       <w:r>
         <w:rPr>
           <w:rFonts w:ascii="Cambria" w:hAnsi="Cambria"/>
@@ -1164,6 +1551,7 @@
         </w:rPr>
         <w:t>commenterID</w:t>
       </w:r>
+      <w:proofErr w:type="spellEnd"/>
       <w:r>
         <w:rPr>
           <w:rFonts w:ascii="Cambria" w:hAnsi="Cambria"/>
@@ -1176,8 +1564,17 @@
           <w:rFonts w:ascii="Cambria" w:hAnsi="Cambria"/>
           <w:i/>
         </w:rPr>
-        <w:t>, comment_date_time</w:t>
-      </w:r>
+        <w:t xml:space="preserve">, </w:t>
+      </w:r>
+      <w:proofErr w:type="spellStart"/>
+      <w:r>
+        <w:rPr>
+          <w:rFonts w:ascii="Cambria" w:hAnsi="Cambria"/>
+          <w:i/>
+        </w:rPr>
+        <w:t>comment_date_time</w:t>
+      </w:r>
+      <w:proofErr w:type="spellEnd"/>
       <w:r>
         <w:rPr>
           <w:rFonts w:ascii="Cambria" w:hAnsi="Cambria"/>
@@ -1189,8 +1586,22 @@
           <w:rFonts w:ascii="Cambria" w:hAnsi="Cambria"/>
         </w:rPr>
         <w:br/>
-        <w:t>ListingAvailability(</w:t>
-      </w:r>
+      </w:r>
+      <w:proofErr w:type="spellStart"/>
+      <w:r>
+        <w:rPr>
+          <w:rFonts w:ascii="Cambria" w:hAnsi="Cambria"/>
+        </w:rPr>
+        <w:t>ListingAvailability</w:t>
+      </w:r>
+      <w:proofErr w:type="spellEnd"/>
+      <w:r>
+        <w:rPr>
+          <w:rFonts w:ascii="Cambria" w:hAnsi="Cambria"/>
+        </w:rPr>
+        <w:t>(</w:t>
+      </w:r>
+      <w:proofErr w:type="spellStart"/>
       <w:r>
         <w:rPr>
           <w:rFonts w:ascii="Cambria" w:hAnsi="Cambria"/>
@@ -1199,13 +1610,23 @@
         </w:rPr>
         <w:t>listingID</w:t>
       </w:r>
-      <w:r>
-        <w:rPr>
-          <w:rFonts w:ascii="Cambria" w:hAnsi="Cambria"/>
-          <w:i/>
-        </w:rPr>
-        <w:t>, availabilityID</w:t>
-      </w:r>
+      <w:proofErr w:type="spellEnd"/>
+      <w:r>
+        <w:rPr>
+          <w:rFonts w:ascii="Cambria" w:hAnsi="Cambria"/>
+          <w:i/>
+        </w:rPr>
+        <w:t xml:space="preserve">, </w:t>
+      </w:r>
+      <w:proofErr w:type="spellStart"/>
+      <w:r>
+        <w:rPr>
+          <w:rFonts w:ascii="Cambria" w:hAnsi="Cambria"/>
+          <w:i/>
+        </w:rPr>
+        <w:t>availabilityID</w:t>
+      </w:r>
+      <w:proofErr w:type="spellEnd"/>
       <w:r>
         <w:rPr>
           <w:rFonts w:ascii="Cambria" w:hAnsi="Cambria"/>
@@ -1224,6 +1645,7 @@
         </w:rPr>
         <w:t>Amenities(</w:t>
       </w:r>
+      <w:proofErr w:type="spellStart"/>
       <w:r>
         <w:rPr>
           <w:rFonts w:ascii="Cambria" w:hAnsi="Cambria"/>
@@ -1232,6 +1654,7 @@
         </w:rPr>
         <w:t>listingID</w:t>
       </w:r>
+      <w:proofErr w:type="spellEnd"/>
       <w:r>
         <w:rPr>
           <w:rFonts w:ascii="Cambria" w:hAnsi="Cambria"/>
@@ -1260,12 +1683,15 @@
           <w:rFonts w:ascii="Cambria" w:hAnsi="Cambria"/>
         </w:rPr>
       </w:pPr>
+      <w:proofErr w:type="gramStart"/>
       <w:r>
         <w:rPr>
           <w:rFonts w:ascii="Cambria" w:hAnsi="Cambria"/>
         </w:rPr>
         <w:t>Availability(</w:t>
       </w:r>
+      <w:proofErr w:type="spellStart"/>
+      <w:proofErr w:type="gramEnd"/>
       <w:r>
         <w:rPr>
           <w:rFonts w:ascii="Cambria" w:hAnsi="Cambria"/>
@@ -1282,6 +1708,7 @@
         </w:rPr>
         <w:t>ID</w:t>
       </w:r>
+      <w:proofErr w:type="spellEnd"/>
       <w:r>
         <w:rPr>
           <w:rFonts w:ascii="Cambria" w:hAnsi="Cambria"/>
@@ -1296,6 +1723,7 @@
         </w:rPr>
         <w:t xml:space="preserve">type, </w:t>
       </w:r>
+      <w:proofErr w:type="spellStart"/>
       <w:r>
         <w:rPr>
           <w:rFonts w:ascii="Cambria" w:hAnsi="Cambria"/>
@@ -1303,13 +1731,15 @@
         </w:rPr>
         <w:t>starts_on</w:t>
       </w:r>
-      <w:r>
-        <w:rPr>
-          <w:rFonts w:ascii="Cambria" w:hAnsi="Cambria"/>
-          <w:i/>
-        </w:rPr>
-        <w:t xml:space="preserve">, </w:t>
-      </w:r>
+      <w:proofErr w:type="spellEnd"/>
+      <w:r>
+        <w:rPr>
+          <w:rFonts w:ascii="Cambria" w:hAnsi="Cambria"/>
+          <w:i/>
+        </w:rPr>
+        <w:t xml:space="preserve">, </w:t>
+      </w:r>
+      <w:proofErr w:type="spellStart"/>
       <w:r>
         <w:rPr>
           <w:rFonts w:ascii="Cambria" w:hAnsi="Cambria"/>
@@ -1317,13 +1747,15 @@
         </w:rPr>
         <w:t>ends_on</w:t>
       </w:r>
-      <w:r>
-        <w:rPr>
-          <w:rFonts w:ascii="Cambria" w:hAnsi="Cambria"/>
-          <w:i/>
-        </w:rPr>
-        <w:t xml:space="preserve">, </w:t>
-      </w:r>
+      <w:proofErr w:type="spellEnd"/>
+      <w:r>
+        <w:rPr>
+          <w:rFonts w:ascii="Cambria" w:hAnsi="Cambria"/>
+          <w:i/>
+        </w:rPr>
+        <w:t xml:space="preserve">, </w:t>
+      </w:r>
+      <w:proofErr w:type="spellStart"/>
       <w:r>
         <w:rPr>
           <w:rFonts w:ascii="Cambria" w:hAnsi="Cambria"/>
@@ -1338,20 +1770,39 @@
         </w:rPr>
         <w:t>price</w:t>
       </w:r>
-      <w:r>
-        <w:rPr>
-          <w:rFonts w:ascii="Cambria" w:hAnsi="Cambria"/>
-          <w:i/>
-        </w:rPr>
-        <w:t>, num_guests</w:t>
-      </w:r>
-      <w:r>
-        <w:rPr>
-          <w:rFonts w:ascii="Cambria" w:hAnsi="Cambria"/>
-          <w:i/>
-        </w:rPr>
-        <w:t>, is_available</w:t>
-      </w:r>
+      <w:proofErr w:type="spellEnd"/>
+      <w:r>
+        <w:rPr>
+          <w:rFonts w:ascii="Cambria" w:hAnsi="Cambria"/>
+          <w:i/>
+        </w:rPr>
+        <w:t xml:space="preserve">, </w:t>
+      </w:r>
+      <w:proofErr w:type="spellStart"/>
+      <w:r>
+        <w:rPr>
+          <w:rFonts w:ascii="Cambria" w:hAnsi="Cambria"/>
+          <w:i/>
+        </w:rPr>
+        <w:t>num_guests</w:t>
+      </w:r>
+      <w:proofErr w:type="spellEnd"/>
+      <w:r>
+        <w:rPr>
+          <w:rFonts w:ascii="Cambria" w:hAnsi="Cambria"/>
+          <w:i/>
+        </w:rPr>
+        <w:t xml:space="preserve">, </w:t>
+      </w:r>
+      <w:proofErr w:type="spellStart"/>
+      <w:r>
+        <w:rPr>
+          <w:rFonts w:ascii="Cambria" w:hAnsi="Cambria"/>
+          <w:i/>
+        </w:rPr>
+        <w:t>is_available</w:t>
+      </w:r>
+      <w:proofErr w:type="spellEnd"/>
       <w:r>
         <w:rPr>
           <w:rFonts w:ascii="Cambria" w:hAnsi="Cambria"/>
@@ -1365,12 +1816,15 @@
           <w:rFonts w:ascii="Cambria" w:hAnsi="Cambria"/>
         </w:rPr>
       </w:pPr>
+      <w:proofErr w:type="gramStart"/>
       <w:r>
         <w:rPr>
           <w:rFonts w:ascii="Cambria" w:hAnsi="Cambria"/>
         </w:rPr>
         <w:t>Bookings(</w:t>
       </w:r>
+      <w:proofErr w:type="spellStart"/>
+      <w:proofErr w:type="gramEnd"/>
       <w:r>
         <w:rPr>
           <w:rFonts w:ascii="Cambria" w:hAnsi="Cambria"/>
@@ -1387,12 +1841,45 @@
         </w:rPr>
         <w:t>ID</w:t>
       </w:r>
-      <w:r>
-        <w:rPr>
-          <w:rFonts w:ascii="Cambria" w:hAnsi="Cambria"/>
-          <w:i/>
-        </w:rPr>
-        <w:t xml:space="preserve">, starts_on, ends_on, </w:t>
+      <w:proofErr w:type="spellEnd"/>
+      <w:r>
+        <w:rPr>
+          <w:rFonts w:ascii="Cambria" w:hAnsi="Cambria"/>
+          <w:i/>
+        </w:rPr>
+        <w:t xml:space="preserve">, </w:t>
+      </w:r>
+      <w:proofErr w:type="spellStart"/>
+      <w:r>
+        <w:rPr>
+          <w:rFonts w:ascii="Cambria" w:hAnsi="Cambria"/>
+          <w:i/>
+        </w:rPr>
+        <w:t>starts_on</w:t>
+      </w:r>
+      <w:proofErr w:type="spellEnd"/>
+      <w:r>
+        <w:rPr>
+          <w:rFonts w:ascii="Cambria" w:hAnsi="Cambria"/>
+          <w:i/>
+        </w:rPr>
+        <w:t xml:space="preserve">, </w:t>
+      </w:r>
+      <w:proofErr w:type="spellStart"/>
+      <w:r>
+        <w:rPr>
+          <w:rFonts w:ascii="Cambria" w:hAnsi="Cambria"/>
+          <w:i/>
+        </w:rPr>
+        <w:t>ends_on</w:t>
+      </w:r>
+      <w:proofErr w:type="spellEnd"/>
+      <w:r>
+        <w:rPr>
+          <w:rFonts w:ascii="Cambria" w:hAnsi="Cambria"/>
+          <w:i/>
+        </w:rPr>
+        <w:t xml:space="preserve">, </w:t>
       </w:r>
       <w:r>
         <w:rPr>
@@ -1408,13 +1895,23 @@
         </w:rPr>
         <w:t xml:space="preserve">, </w:t>
       </w:r>
-      <w:r>
-        <w:rPr>
-          <w:rFonts w:ascii="Cambria" w:hAnsi="Cambria"/>
-          <w:i/>
-        </w:rPr>
-        <w:t xml:space="preserve">num_guests, </w:t>
-      </w:r>
+      <w:proofErr w:type="spellStart"/>
+      <w:r>
+        <w:rPr>
+          <w:rFonts w:ascii="Cambria" w:hAnsi="Cambria"/>
+          <w:i/>
+        </w:rPr>
+        <w:t>num_guests</w:t>
+      </w:r>
+      <w:proofErr w:type="spellEnd"/>
+      <w:r>
+        <w:rPr>
+          <w:rFonts w:ascii="Cambria" w:hAnsi="Cambria"/>
+          <w:i/>
+        </w:rPr>
+        <w:t xml:space="preserve">, </w:t>
+      </w:r>
+      <w:proofErr w:type="spellStart"/>
       <w:r>
         <w:rPr>
           <w:rFonts w:ascii="Cambria" w:hAnsi="Cambria"/>
@@ -1422,6 +1919,7 @@
         </w:rPr>
         <w:t>updated_on</w:t>
       </w:r>
+      <w:proofErr w:type="spellEnd"/>
       <w:r>
         <w:rPr>
           <w:rFonts w:ascii="Cambria" w:hAnsi="Cambria"/>
@@ -1433,13 +1931,9 @@
           <w:rFonts w:ascii="Cambria" w:hAnsi="Cambria"/>
         </w:rPr>
         <w:br/>
-      </w:r>
-      <w:r>
-        <w:rPr>
-          <w:rFonts w:ascii="Cambria" w:hAnsi="Cambria"/>
-        </w:rPr>
         <w:t>Rentals(</w:t>
       </w:r>
+      <w:proofErr w:type="spellStart"/>
       <w:r>
         <w:rPr>
           <w:rFonts w:ascii="Cambria" w:hAnsi="Cambria"/>
@@ -1448,13 +1942,15 @@
         </w:rPr>
         <w:t>bookingID</w:t>
       </w:r>
-      <w:r>
-        <w:rPr>
-          <w:rFonts w:ascii="Cambria" w:hAnsi="Cambria"/>
-          <w:i/>
-        </w:rPr>
-        <w:t xml:space="preserve">, </w:t>
-      </w:r>
+      <w:proofErr w:type="spellEnd"/>
+      <w:r>
+        <w:rPr>
+          <w:rFonts w:ascii="Cambria" w:hAnsi="Cambria"/>
+          <w:i/>
+        </w:rPr>
+        <w:t xml:space="preserve">, </w:t>
+      </w:r>
+      <w:proofErr w:type="spellStart"/>
       <w:r>
         <w:rPr>
           <w:rFonts w:ascii="Cambria" w:hAnsi="Cambria"/>
@@ -1462,6 +1958,7 @@
         </w:rPr>
         <w:t>renterID</w:t>
       </w:r>
+      <w:proofErr w:type="spellEnd"/>
       <w:r>
         <w:rPr>
           <w:rFonts w:ascii="Cambria" w:hAnsi="Cambria"/>
@@ -1474,18 +1971,21 @@
         </w:rPr>
         <w:br/>
       </w:r>
+      <w:proofErr w:type="spellStart"/>
       <w:r>
         <w:rPr>
           <w:rFonts w:ascii="Cambria" w:hAnsi="Cambria"/>
         </w:rPr>
         <w:t>BookedAvailabilities</w:t>
       </w:r>
+      <w:proofErr w:type="spellEnd"/>
       <w:r>
         <w:rPr>
           <w:rFonts w:ascii="Cambria" w:hAnsi="Cambria"/>
         </w:rPr>
         <w:t>(</w:t>
       </w:r>
+      <w:proofErr w:type="spellStart"/>
       <w:r>
         <w:rPr>
           <w:rFonts w:ascii="Cambria" w:hAnsi="Cambria"/>
@@ -1494,20 +1994,100 @@
         </w:rPr>
         <w:t>bookingID</w:t>
       </w:r>
-      <w:r>
-        <w:rPr>
-          <w:rFonts w:ascii="Cambria" w:hAnsi="Cambria"/>
-          <w:i/>
-        </w:rPr>
-        <w:t xml:space="preserve">, </w:t>
-      </w:r>
-      <w:r>
-        <w:rPr>
-          <w:rFonts w:ascii="Cambria" w:hAnsi="Cambria"/>
-          <w:i/>
-        </w:rPr>
-        <w:t>availabilityID</w:t>
-      </w:r>
+      <w:proofErr w:type="spellEnd"/>
+      <w:r>
+        <w:rPr>
+          <w:rFonts w:ascii="Cambria" w:hAnsi="Cambria"/>
+          <w:i/>
+        </w:rPr>
+        <w:t xml:space="preserve">, </w:t>
+      </w:r>
+      <w:proofErr w:type="spellStart"/>
+      <w:r>
+        <w:rPr>
+          <w:rFonts w:ascii="Cambria" w:hAnsi="Cambria"/>
+          <w:i/>
+        </w:rPr>
+        <w:t>availability</w:t>
+      </w:r>
+      <w:bookmarkStart w:id="0" w:name="_GoBack"/>
+      <w:bookmarkEnd w:id="0"/>
+      <w:r>
+        <w:rPr>
+          <w:rFonts w:ascii="Cambria" w:hAnsi="Cambria"/>
+          <w:i/>
+        </w:rPr>
+        <w:t>ID</w:t>
+      </w:r>
+      <w:proofErr w:type="spellEnd"/>
+      <w:r>
+        <w:rPr>
+          <w:rFonts w:ascii="Cambria" w:hAnsi="Cambria"/>
+        </w:rPr>
+        <w:t>)</w:t>
+      </w:r>
+      <w:r>
+        <w:rPr>
+          <w:rFonts w:ascii="Cambria" w:hAnsi="Cambria"/>
+        </w:rPr>
+        <w:br/>
+      </w:r>
+      <w:proofErr w:type="spellStart"/>
+      <w:r>
+        <w:rPr>
+          <w:rFonts w:ascii="Cambria" w:hAnsi="Cambria"/>
+        </w:rPr>
+        <w:t>BookingPayments</w:t>
+      </w:r>
+      <w:proofErr w:type="spellEnd"/>
+      <w:r>
+        <w:rPr>
+          <w:rFonts w:ascii="Cambria" w:hAnsi="Cambria"/>
+        </w:rPr>
+        <w:t>(</w:t>
+      </w:r>
+      <w:proofErr w:type="spellStart"/>
+      <w:r>
+        <w:rPr>
+          <w:rFonts w:ascii="Cambria" w:hAnsi="Cambria"/>
+          <w:i/>
+          <w:u w:val="single"/>
+        </w:rPr>
+        <w:t>bookingID</w:t>
+      </w:r>
+      <w:proofErr w:type="spellEnd"/>
+      <w:r>
+        <w:rPr>
+          <w:rFonts w:ascii="Cambria" w:hAnsi="Cambria"/>
+          <w:i/>
+        </w:rPr>
+        <w:t xml:space="preserve">, </w:t>
+      </w:r>
+      <w:proofErr w:type="spellStart"/>
+      <w:r>
+        <w:rPr>
+          <w:rFonts w:ascii="Cambria" w:hAnsi="Cambria"/>
+          <w:i/>
+        </w:rPr>
+        <w:t>card_number</w:t>
+      </w:r>
+      <w:proofErr w:type="spellEnd"/>
+      <w:r>
+        <w:rPr>
+          <w:rFonts w:ascii="Cambria" w:hAnsi="Cambria"/>
+          <w:i/>
+        </w:rPr>
+        <w:t xml:space="preserve">, </w:t>
+      </w:r>
+      <w:proofErr w:type="spellStart"/>
+      <w:r>
+        <w:rPr>
+          <w:rFonts w:ascii="Cambria" w:hAnsi="Cambria"/>
+          <w:i/>
+        </w:rPr>
+        <w:t>card_type</w:t>
+      </w:r>
+      <w:proofErr w:type="spellEnd"/>
       <w:r>
         <w:rPr>
           <w:rFonts w:ascii="Cambria" w:hAnsi="Cambria"/>

</xml_diff>